<commit_message>
FINAL Unit 26 before feedback
</commit_message>
<xml_diff>
--- a/BTEC Business Level 3/UNIT 26/Assignment 1/Crimes against People and Property FINAL.docx
+++ b/BTEC Business Level 3/UNIT 26/Assignment 1/Crimes against People and Property FINAL.docx
@@ -1451,11 +1451,9 @@
       <w:r>
         <w:t xml:space="preserve"> rehabilitate; however, she </w:t>
       </w:r>
-      <w:proofErr w:type="gramStart"/>
-      <w:r>
-        <w:t>has to</w:t>
-      </w:r>
-      <w:proofErr w:type="gramEnd"/>
+      <w:r>
+        <w:t>must</w:t>
+      </w:r>
       <w:r>
         <w:t xml:space="preserve"> suffer stigma and a criminal record. The victim has the advantage of seeing the offender being brought to justice, but the psychological trauma and feelings of insecurity in their home environment are serious disadvantages.</w:t>
       </w:r>
@@ -1463,17 +1461,185 @@
     <w:p/>
     <w:p>
       <w:r>
-        <w:t>Conclusion:</w:t>
+        <w:t>Conclusion</w:t>
       </w:r>
     </w:p>
     <w:p/>
     <w:p>
+      <w:pPr>
+        <w:rPr>
+          <w:b/>
+          <w:bCs/>
+          <w:u w:val="single"/>
+        </w:rPr>
+      </w:pPr>
+      <w:r>
+        <w:rPr>
+          <w:b/>
+          <w:bCs/>
+          <w:u w:val="single"/>
+        </w:rPr>
+        <w:t>Katie Piper: A Non-Fatal Offence</w:t>
+      </w:r>
+    </w:p>
+    <w:p>
+      <w:r>
+        <w:t xml:space="preserve"> Katie Piper is one of the famous victims of a non-fatal offence, and I think the attack she had to bear was shocking and cruel as it left a scar in her personal life and career. The throwing of acid on her face brought serious physical injuries and emotional pain. For Katie Piper, a model and TV personality who had it going well for her, this attack had a big effect on her </w:t>
+      </w:r>
+      <w:proofErr w:type="spellStart"/>
+      <w:r>
+        <w:t>modeling</w:t>
+      </w:r>
+      <w:proofErr w:type="spellEnd"/>
+      <w:r>
+        <w:t xml:space="preserve"> career, considering the severity of the facial injuries sustained. However, she has proved quite strong by being an advocate for survivors of similar attacks, turning her experience into a source of hope for many.</w:t>
+      </w:r>
+    </w:p>
+    <w:p>
+      <w:r>
+        <w:t xml:space="preserve">News articles, such as one published by The Guardian, have mentioned her courage to confront her attackers and tell the world her story of recovery. Sentencing - Her attacker was sentenced to life imprisonment, something I find appropriate considering that the crime was premeditated and had permanent effects. This sentence might have deterred others, but it is not apparent whether the attacker was reformed. </w:t>
+      </w:r>
+    </w:p>
+    <w:p>
+      <w:pPr>
+        <w:rPr>
+          <w:b/>
+          <w:bCs/>
+          <w:u w:val="single"/>
+        </w:rPr>
+      </w:pPr>
+    </w:p>
+    <w:p>
+      <w:pPr>
+        <w:rPr>
+          <w:b/>
+          <w:bCs/>
+          <w:u w:val="single"/>
+        </w:rPr>
+      </w:pPr>
+      <w:r>
+        <w:rPr>
+          <w:b/>
+          <w:bCs/>
+          <w:u w:val="single"/>
+        </w:rPr>
+        <w:t>London Bombings 2005: A Fatal Offence</w:t>
+      </w:r>
+    </w:p>
+    <w:p>
+      <w:r>
+        <w:t>In my opinion, the attacks were among the most tragic and nonsensical happenings in modern UK history</w:t>
+      </w:r>
+      <w:r>
+        <w:t xml:space="preserve"> </w:t>
+      </w:r>
+      <w:r>
+        <w:t xml:space="preserve">therefore, it must result in charges for a fatal offence for the London Bombings of 2005. These planned bombings on the London transport system caused the deaths of 52 people and injured hundreds, leaving many families devastated and communities in grief. The aftermath has had an enormous impact on the victims' </w:t>
+      </w:r>
+      <w:r>
+        <w:lastRenderedPageBreak/>
+        <w:t>families, who to this date cope with the loss of their loved ones; similarly, businesses around those areas faced disruptions and financial losses. Reports from the time, such as by the BBC, underlined the deep impact on society and the determination of the city to recover. Regarding sentencing, many of those involved in the attacks died, and some linked to the planning were caught and sentenced. The sentences on co-conspirators were heavy, proving the gravity of their actions.</w:t>
+      </w:r>
+    </w:p>
+    <w:p>
+      <w:r>
+        <w:t xml:space="preserve">However, it is hard to know if these sentences changed the individuals involved.  </w:t>
+      </w:r>
+    </w:p>
+    <w:p>
+      <w:pPr>
+        <w:rPr>
+          <w:b/>
+          <w:bCs/>
+          <w:u w:val="single"/>
+        </w:rPr>
+      </w:pPr>
+    </w:p>
+    <w:p>
+      <w:pPr>
+        <w:rPr>
+          <w:b/>
+          <w:bCs/>
+          <w:u w:val="single"/>
+        </w:rPr>
+      </w:pPr>
+      <w:r>
+        <w:rPr>
+          <w:b/>
+          <w:bCs/>
+          <w:u w:val="single"/>
+        </w:rPr>
+        <w:t>London Bombings 2005: Criminal Damage</w:t>
+      </w:r>
+    </w:p>
+    <w:p>
+      <w:r>
+        <w:t xml:space="preserve"> The London Bombings of 2005 also caused major damage to Transport for London (TFL) property.</w:t>
+      </w:r>
+    </w:p>
+    <w:p>
+      <w:r>
+        <w:t>This case, in my opinion, shows the vulnerability of public transport systems towards such attacks and the grave aftermath.</w:t>
+      </w:r>
+    </w:p>
+    <w:p>
+      <w:r>
+        <w:t xml:space="preserve">TFL had the massive tasks of repairing the damaged trains and stations as well as reassuring the public that it was safe to commute again. Newspaper articles, such as in The Independent talked about the financial and logistical burdens that TFL faced in recovery. </w:t>
+      </w:r>
+      <w:r>
+        <w:t>Several of</w:t>
+      </w:r>
+      <w:r>
+        <w:t xml:space="preserve"> the attackers were caught and convicted and given either life sentences or very long prison sentences. Whether this sentencing acted to deter others planning atrocities is unknown.</w:t>
+      </w:r>
+    </w:p>
+    <w:p>
+      <w:r>
+        <w:t xml:space="preserve">The punishments, though minimal, sent a loud message against terrorism and gave partial justice to the victims.  </w:t>
+      </w:r>
+    </w:p>
+    <w:p/>
+    <w:p>
+      <w:pPr>
+        <w:rPr>
+          <w:b/>
+          <w:bCs/>
+          <w:u w:val="single"/>
+        </w:rPr>
+      </w:pPr>
+      <w:r>
+        <w:rPr>
+          <w:b/>
+          <w:bCs/>
+          <w:u w:val="single"/>
+        </w:rPr>
+        <w:t xml:space="preserve">References </w:t>
+      </w:r>
+    </w:p>
+    <w:p>
+      <w:r>
+        <w:t>1. The Guardian, 2024. Acid attack survivor Katie Piper's journey to recovery. Available at: https://www.theguardian.com [Accessed 12 December 2024].</w:t>
+      </w:r>
+    </w:p>
+    <w:p>
+      <w:r>
+        <w:t>2. BBC, 2024. London Bombings: The impact on victims and society. Available at: https://www.bbc.co.uk [Accessed 12 December 2024].</w:t>
+      </w:r>
+    </w:p>
+    <w:p>
+      <w:r>
+        <w:t xml:space="preserve"> 3. The Independent, 2024. Damage to TFL and Recovery After Bombings Available at: https://www.independent.co.uk [Accessed 12 December 2024].</w:t>
+      </w:r>
+    </w:p>
+    <w:p/>
+    <w:p>
       <w:r>
         <w:br/>
       </w:r>
     </w:p>
     <w:p>
       <w:r>
+        <w:lastRenderedPageBreak/>
         <w:br/>
       </w:r>
       <w:r>

</xml_diff>

<commit_message>
Remove Website and Updates
</commit_message>
<xml_diff>
--- a/BTEC Business Level 3/UNIT 26/Assignment 1/Crimes against People and Property FINAL.docx
+++ b/BTEC Business Level 3/UNIT 26/Assignment 1/Crimes against People and Property FINAL.docx
@@ -1,6 +1,6 @@
 
 <file path=word/document.xml><?xml version="1.0" encoding="utf-8"?>
-<w:document xmlns:wpc="http://schemas.microsoft.com/office/word/2010/wordprocessingCanvas" xmlns:cx="http://schemas.microsoft.com/office/drawing/2014/chartex" xmlns:cx1="http://schemas.microsoft.com/office/drawing/2015/9/8/chartex" xmlns:cx2="http://schemas.microsoft.com/office/drawing/2015/10/21/chartex" xmlns:cx3="http://schemas.microsoft.com/office/drawing/2016/5/9/chartex" xmlns:cx4="http://schemas.microsoft.com/office/drawing/2016/5/10/chartex" xmlns:cx5="http://schemas.microsoft.com/office/drawing/2016/5/11/chartex" xmlns:cx6="http://schemas.microsoft.com/office/drawing/2016/5/12/chartex" xmlns:cx7="http://schemas.microsoft.com/office/drawing/2016/5/13/chartex" xmlns:cx8="http://schemas.microsoft.com/office/drawing/2016/5/14/chartex" xmlns:mc="http://schemas.openxmlformats.org/markup-compatibility/2006" xmlns:aink="http://schemas.microsoft.com/office/drawing/2016/ink" xmlns:am3d="http://schemas.microsoft.com/office/drawing/2017/model3d" xmlns:o="urn:schemas-microsoft-com:office:office" xmlns:oel="http://schemas.microsoft.com/office/2019/extlst" xmlns:r="http://schemas.openxmlformats.org/officeDocument/2006/relationships" xmlns:m="http://schemas.openxmlformats.org/officeDocument/2006/math" xmlns:v="urn:schemas-microsoft-com:vml" xmlns:wp14="http://schemas.microsoft.com/office/word/2010/wordprocessingDrawing" xmlns:wp="http://schemas.openxmlformats.org/drawingml/2006/wordprocessingDrawing" xmlns:w10="urn:schemas-microsoft-com:office:word" xmlns:w="http://schemas.openxmlformats.org/wordprocessingml/2006/main" xmlns:w14="http://schemas.microsoft.com/office/word/2010/wordml" xmlns:w15="http://schemas.microsoft.com/office/word/2012/wordml" xmlns:w16cex="http://schemas.microsoft.com/office/word/2018/wordml/cex" xmlns:w16cid="http://schemas.microsoft.com/office/word/2016/wordml/cid" xmlns:w16="http://schemas.microsoft.com/office/word/2018/wordml" xmlns:w16du="http://schemas.microsoft.com/office/word/2023/wordml/word16du" xmlns:w16sdtdh="http://schemas.microsoft.com/office/word/2020/wordml/sdtdatahash" xmlns:w16se="http://schemas.microsoft.com/office/word/2015/wordml/symex" xmlns:wpg="http://schemas.microsoft.com/office/word/2010/wordprocessingGroup" xmlns:wpi="http://schemas.microsoft.com/office/word/2010/wordprocessingInk" xmlns:wne="http://schemas.microsoft.com/office/word/2006/wordml" xmlns:wps="http://schemas.microsoft.com/office/word/2010/wordprocessingShape" mc:Ignorable="w14 w15 w16se w16cid w16 w16cex w16sdtdh w16du wp14">
+<w:document xmlns:wpc="http://schemas.microsoft.com/office/word/2010/wordprocessingCanvas" xmlns:cx="http://schemas.microsoft.com/office/drawing/2014/chartex" xmlns:cx1="http://schemas.microsoft.com/office/drawing/2015/9/8/chartex" xmlns:cx2="http://schemas.microsoft.com/office/drawing/2015/10/21/chartex" xmlns:cx3="http://schemas.microsoft.com/office/drawing/2016/5/9/chartex" xmlns:cx4="http://schemas.microsoft.com/office/drawing/2016/5/10/chartex" xmlns:cx5="http://schemas.microsoft.com/office/drawing/2016/5/11/chartex" xmlns:cx6="http://schemas.microsoft.com/office/drawing/2016/5/12/chartex" xmlns:cx7="http://schemas.microsoft.com/office/drawing/2016/5/13/chartex" xmlns:cx8="http://schemas.microsoft.com/office/drawing/2016/5/14/chartex" xmlns:mc="http://schemas.openxmlformats.org/markup-compatibility/2006" xmlns:aink="http://schemas.microsoft.com/office/drawing/2016/ink" xmlns:am3d="http://schemas.microsoft.com/office/drawing/2017/model3d" xmlns:o="urn:schemas-microsoft-com:office:office" xmlns:oel="http://schemas.microsoft.com/office/2019/extlst" xmlns:r="http://schemas.openxmlformats.org/officeDocument/2006/relationships" xmlns:m="http://schemas.openxmlformats.org/officeDocument/2006/math" xmlns:v="urn:schemas-microsoft-com:vml" xmlns:wp14="http://schemas.microsoft.com/office/word/2010/wordprocessingDrawing" xmlns:wp="http://schemas.openxmlformats.org/drawingml/2006/wordprocessingDrawing" xmlns:w10="urn:schemas-microsoft-com:office:word" xmlns:w="http://schemas.openxmlformats.org/wordprocessingml/2006/main" xmlns:w14="http://schemas.microsoft.com/office/word/2010/wordml" xmlns:w15="http://schemas.microsoft.com/office/word/2012/wordml" xmlns:w16cex="http://schemas.microsoft.com/office/word/2018/wordml/cex" xmlns:w16cid="http://schemas.microsoft.com/office/word/2016/wordml/cid" xmlns:w16="http://schemas.microsoft.com/office/word/2018/wordml" xmlns:w16du="http://schemas.microsoft.com/office/word/2023/wordml/word16du" xmlns:w16sdtdh="http://schemas.microsoft.com/office/word/2020/wordml/sdtdatahash" xmlns:w16sdtfl="http://schemas.microsoft.com/office/word/2024/wordml/sdtformatlock" xmlns:w16se="http://schemas.microsoft.com/office/word/2015/wordml/symex" xmlns:wpg="http://schemas.microsoft.com/office/word/2010/wordprocessingGroup" xmlns:wpi="http://schemas.microsoft.com/office/word/2010/wordprocessingInk" xmlns:wne="http://schemas.microsoft.com/office/word/2006/wordml" xmlns:wps="http://schemas.microsoft.com/office/word/2010/wordprocessingShape" mc:Ignorable="w14 w15 w16se w16cid w16 w16cex w16sdtdh w16sdtfl w16du wp14">
   <w:body>
     <w:p>
       <w:pPr>
@@ -63,10 +63,12 @@
         <w:t xml:space="preserve">Types of </w:t>
       </w:r>
       <w:proofErr w:type="spellStart"/>
+      <w:proofErr w:type="gramStart"/>
       <w:r>
         <w:t>Mens</w:t>
       </w:r>
       <w:proofErr w:type="spellEnd"/>
+      <w:proofErr w:type="gramEnd"/>
       <w:r>
         <w:t xml:space="preserve"> Rea: </w:t>
       </w:r>
@@ -107,7 +109,6 @@
         <w:t>efence for it.</w:t>
       </w:r>
     </w:p>
-    <w:p/>
     <w:p>
       <w:pPr>
         <w:rPr>
@@ -147,11 +148,11 @@
         <w:t xml:space="preserve">Involuntary Manslaughter: </w:t>
       </w:r>
       <w:r>
-        <w:t xml:space="preserve">When someone accidentally causes the death of another, usually by acting carelessly or recklessly, it is known as involuntary manslaughter. This offence is covered by common law in the UK rather than a specific statute. In general, there are two primary categories: gross negligence manslaughter, which occurs when </w:t>
+        <w:t xml:space="preserve">When someone accidentally causes the death of another, usually by acting carelessly or recklessly, it is known as involuntary manslaughter. This offence is covered by common law in the UK rather than a specific statute. In general, there are two primary categories: gross negligence manslaughter, which occurs when there is a serious breach of a duty of care, and constructive manslaughter, which occurs </w:t>
       </w:r>
       <w:r>
         <w:lastRenderedPageBreak/>
-        <w:t>there is a serious breach of a duty of care, and constructive manslaughter, which occurs when death is the result of an illegal act. Both kinds need proof that the defendant's actions were sufficiently blameworthy to sustain a manslaughter conviction.</w:t>
+        <w:t>when death is the result of an illegal act. Both kinds need proof that the defendant's actions were sufficiently blameworthy to sustain a manslaughter conviction.</w:t>
       </w:r>
       <w:r>
         <w:t xml:space="preserve"> </w:t>
@@ -232,781 +233,730 @@
           <w:u w:val="single"/>
         </w:rPr>
       </w:pPr>
-    </w:p>
-    <w:p>
-      <w:pPr>
+      <w:r>
         <w:rPr>
           <w:b/>
           <w:bCs/>
           <w:u w:val="single"/>
         </w:rPr>
-      </w:pPr>
-      <w:r>
+        <w:t>Non-Fatal Offences:</w:t>
+      </w:r>
+    </w:p>
+    <w:p>
+      <w:r>
+        <w:t xml:space="preserve">Common Assault: </w:t>
+      </w:r>
+      <w:r>
+        <w:t xml:space="preserve"> is a criminal act that involves an intentional or reckless application of unlawful force to another person, or the threat of the same, in circumstances where that other person is in fear of receiving immediate harm. Injury is not essential—it covers everything from threatening gestures to minor physical contact, such as pushing or slapping. The key element is the victim's perception of imminent harm.</w:t>
+      </w:r>
+    </w:p>
+    <w:p>
+      <w:r>
+        <w:t>Battery:</w:t>
+      </w:r>
+      <w:r>
+        <w:t xml:space="preserve"> can be defined as an instance when unlawful physical force is applied intentionally or in a reckless manner to another person without a person's consent. There must be actual physical contact, although the contact can be slight, since hitting, punching, or even slapping also constitutes battery. Both Assault and Battery are </w:t>
+      </w:r>
+      <w:r>
+        <w:lastRenderedPageBreak/>
+        <w:t>included under one Section, Section 39 of the Criminal Justice Act 1988, in England and Wales.</w:t>
+      </w:r>
+    </w:p>
+    <w:p>
+      <w:r>
+        <w:t>Actual bodily harm</w:t>
+      </w:r>
+      <w:r>
+        <w:t xml:space="preserve"> [ABH]: </w:t>
+      </w:r>
+      <w:r>
+        <w:t xml:space="preserve"> is any criminal act where, by an assault or battery, more than minor physical harm results to a victim, such as bruises, cuts, or any other kind of injury considered to be more than trifling. Force is applied intentionally or in a reckless way, and those injuries are inflicted. ABH, in England and Wales, is under the purview of Section 47 of the Offences Against the Person Act 1861.</w:t>
+      </w:r>
+    </w:p>
+    <w:p>
+      <w:r>
+        <w:t>Grievous Bodily Harm (GBH): is a serious criminal offense involving intentionally or recklessly causing severe physical harm to another person, such as broken bones, deep wounds, or life-threatening injuries. GBH can be charged under Section 20 (reckless) or Section 18 (intentional) of the Offences Against the Person Act 1861</w:t>
+      </w:r>
+      <w:r>
+        <w:t xml:space="preserve"> </w:t>
+      </w:r>
+      <w:r>
+        <w:t>in England and Wales. Section 18 carries a more severe penalty due to the requirement of intent.</w:t>
+      </w:r>
+    </w:p>
+    <w:p>
+      <w:r>
+        <w:t>Malicious Wounding: is a criminal act of an intentional or reckless causing of serious injury, specifically causing a break in the skin—a wound—or other serious injury to another using a weapon or any other means likely to cause injury. This is an offense under Section 20 of the Offences Against the Person Act 1861, and it is often charged coupled with GBH because there is an infliction of serious injuries but not to the extent of proving an intent to cause the most serious harm.</w:t>
+      </w:r>
+    </w:p>
+    <w:p>
+      <w:pPr>
         <w:rPr>
           <w:b/>
           <w:bCs/>
           <w:u w:val="single"/>
         </w:rPr>
-        <w:t>Non-Fatal Offences:</w:t>
-      </w:r>
-    </w:p>
-    <w:p>
-      <w:r>
-        <w:t xml:space="preserve">Common Assault: </w:t>
-      </w:r>
-      <w:r>
-        <w:t xml:space="preserve"> is a criminal act that involves an intentional or reckless application of unlawful force to another person, or the threat of the same, in circumstances where that other person is in fear of receiving immediate harm. Injury is not essential—it covers everything from threatening gestures to minor physical contact, such as pushing or slapping. The key element is the victim's perception of imminent harm.</w:t>
-      </w:r>
-    </w:p>
-    <w:p/>
-    <w:p>
-      <w:r>
+      </w:pPr>
+      <w:r>
+        <w:rPr>
+          <w:b/>
+          <w:bCs/>
+          <w:u w:val="single"/>
+        </w:rPr>
+        <w:t>Theft Offences</w:t>
+      </w:r>
+      <w:r>
+        <w:rPr>
+          <w:b/>
+          <w:bCs/>
+          <w:u w:val="single"/>
+        </w:rPr>
+        <w:t xml:space="preserve">: </w:t>
+      </w:r>
+    </w:p>
+    <w:p>
+      <w:pPr>
+        <w:rPr>
+          <w:b/>
+          <w:bCs/>
+        </w:rPr>
+      </w:pPr>
+      <w:r>
+        <w:rPr>
+          <w:b/>
+          <w:bCs/>
+        </w:rPr>
+        <w:t>Burglary</w:t>
+      </w:r>
+      <w:r>
+        <w:rPr>
+          <w:b/>
+          <w:bCs/>
+        </w:rPr>
+        <w:t>:</w:t>
+      </w:r>
+      <w:r>
+        <w:rPr>
+          <w:b/>
+          <w:bCs/>
+        </w:rPr>
+        <w:t xml:space="preserve"> </w:t>
+      </w:r>
+    </w:p>
+    <w:p>
+      <w:r>
+        <w:t>According to the stealing Act of 1968, a burglary is when someone enters a building illegally with the intention of committing a crime, mainly stealing, but it can also include offences like assault or criminal damage. It may happen when someone enters with the intention of stealing or when they steal something. Forced or unapproved entry is possible. While non-dwelling burglary usually carries a maximum sentence of 10 years, dwelling burglary has a maximum sentence of 14 years. The intent to conduct a crime is sufficient for a burglary accusation, even if nothing is taken</w:t>
+      </w:r>
+      <w:r>
+        <w:t xml:space="preserve"> </w:t>
+      </w:r>
+      <w:proofErr w:type="gramStart"/>
+      <w:r>
+        <w:t>For</w:t>
+      </w:r>
+      <w:proofErr w:type="gramEnd"/>
+      <w:r>
+        <w:t xml:space="preserve"> instance, breaking through a window to take gadgets from a house.</w:t>
+      </w:r>
+    </w:p>
+    <w:p>
+      <w:pPr>
+        <w:rPr>
+          <w:b/>
+          <w:bCs/>
+        </w:rPr>
+      </w:pPr>
+      <w:r>
+        <w:rPr>
+          <w:b/>
+          <w:bCs/>
+        </w:rPr>
+        <w:t>Robbery</w:t>
+      </w:r>
+      <w:r>
+        <w:rPr>
+          <w:b/>
+          <w:bCs/>
+        </w:rPr>
+        <w:t>:</w:t>
+      </w:r>
+    </w:p>
+    <w:p>
+      <w:r>
+        <w:t>Robbery is a theft offence in which someone's property is taken by force or the threat of force. Because it involves violence or intimidation, it is a more serious crime than theft. It is a crime of both theft and assault since the victim must be physically hurt or intimidated immediately during the steal. The maximum penalty for robbery is life in prison; the severity of the punishment is determined by the victim's injuries and the amount of force employed. The use of force makes it a far more serious violation than ordinary theft, even if the stolen property is not valuable</w:t>
+      </w:r>
+      <w:r>
+        <w:t>.</w:t>
+      </w:r>
+      <w:r>
+        <w:t xml:space="preserve"> </w:t>
+      </w:r>
+      <w:r>
+        <w:t>For instance, a robber threatens to take someone's wallet by brandishing a knife.</w:t>
+      </w:r>
+    </w:p>
+    <w:p>
+      <w:pPr>
+        <w:rPr>
+          <w:b/>
+          <w:bCs/>
+        </w:rPr>
+      </w:pPr>
+      <w:r>
+        <w:rPr>
+          <w:b/>
+          <w:bCs/>
+        </w:rPr>
         <w:lastRenderedPageBreak/>
-        <w:t>Battery:</w:t>
-      </w:r>
-      <w:r>
-        <w:t xml:space="preserve"> can be defined as an instance when unlawful physical force is applied intentionally or in a reckless manner to another person without a person's consent. There must be actual physical contact, although the contact can be slight, since hitting, punching, or even slapping also constitutes battery. Both Assault and Battery are included under one Section, Section 39 of the Criminal Justice Act 1988, in England and Wales.</w:t>
-      </w:r>
-    </w:p>
-    <w:p/>
-    <w:p>
-      <w:r>
-        <w:t>Actual bodily harm</w:t>
-      </w:r>
-      <w:r>
-        <w:t xml:space="preserve"> [ABH]: </w:t>
-      </w:r>
-      <w:r>
-        <w:t xml:space="preserve"> is any criminal act where, by an assault or battery, more than minor physical harm results to a victim, such as bruises, cuts, or any other kind of injury considered to be more than trifling. Force is applied intentionally or in a reckless way, and those injuries are inflicted. ABH, in England and Wales, is under the purview of Section 47 of the Offences Against the Person Act 1861.</w:t>
-      </w:r>
-    </w:p>
-    <w:p>
-      <w:r>
-        <w:t>Grievous Bodily Harm (GBH): is a serious criminal offense involving intentionally or recklessly causing severe physical harm to another person, such as broken bones, deep wounds, or life-threatening injuries. GBH can be charged under Section 20 (reckless) or Section 18 (intentional) of the Offences Against the Person Act 1861</w:t>
+        <w:t>Making off without Payment</w:t>
+      </w:r>
+      <w:r>
+        <w:rPr>
+          <w:b/>
+          <w:bCs/>
+        </w:rPr>
+        <w:t>:</w:t>
+      </w:r>
+    </w:p>
+    <w:p>
+      <w:r>
+        <w:t>According to the Theft Act of 1978, making off without payment is when someone purposefully departs without paying for goods or services they have received, knowing that payment is necessary and planning to do so indefinitely. Situations like as leaving a restaurant, hotel, or petrol station without paying are usually covered by this crime. In contrast to theft, it involves the authorised acquisition of goods or services but the dishonest avoidance of payment. If convicted in a Crown Court, the maximum punishment for stealing money is</w:t>
       </w:r>
       <w:r>
         <w:t xml:space="preserve"> </w:t>
       </w:r>
       <w:r>
-        <w:t>in England and Wales. Section 18 carries a more severe penalty due to the requirement of intent.</w:t>
-      </w:r>
-    </w:p>
-    <w:p>
-      <w:r>
-        <w:t>Malicious Wounding: is a criminal act of an intentional or reckless causing of serious injury, specifically causing a break in the skin—a wound—or other serious injury to another using a weapon or any other means likely to cause injury. This is an offense under Section 20 of the Offences Against the Person Act 1861, and it is often charged coupled with GBH because there is an infliction of serious injuries but not to the extent of proving an intent to cause the most serious harm.</w:t>
-      </w:r>
-    </w:p>
-    <w:p>
-      <w:pPr>
+        <w:t>2 years’ imprisonment.</w:t>
+      </w:r>
+      <w:r>
+        <w:t xml:space="preserve"> </w:t>
+      </w:r>
+    </w:p>
+    <w:p>
+      <w:pPr>
+        <w:rPr>
+          <w:b/>
+          <w:bCs/>
+        </w:rPr>
+      </w:pPr>
+      <w:r>
+        <w:rPr>
+          <w:b/>
+          <w:bCs/>
+        </w:rPr>
+        <w:t>Handling stolen goods</w:t>
+      </w:r>
+    </w:p>
+    <w:p>
+      <w:r>
+        <w:t>According to the Theft Act of 1968, handling stolen items entails knowingly obtaining, holding, selling, or helping to dispose of stolen things. When handling the commodities, the individual must have known or suspected that they were stolen. This is a significant violation since it creates a market for stolen goods, which makes it easier for theft to continue. Because handling stolen items contributes to criminal activity, the maximum penalty is 14 years in jail.</w:t>
+      </w:r>
+      <w:r>
+        <w:t xml:space="preserve"> An </w:t>
+      </w:r>
+      <w:r>
+        <w:t>Example</w:t>
+      </w:r>
+      <w:r>
+        <w:t xml:space="preserve"> would be</w:t>
+      </w:r>
+      <w:r>
+        <w:t xml:space="preserve"> </w:t>
+      </w:r>
+      <w:r>
+        <w:t>k</w:t>
+      </w:r>
+      <w:r>
+        <w:t>nowing that a laptop was stolen from a nearby store, a person purchases it from a friend.</w:t>
+      </w:r>
+    </w:p>
+    <w:p>
+      <w:pPr>
+        <w:rPr>
+          <w:b/>
+          <w:bCs/>
+        </w:rPr>
+      </w:pPr>
+      <w:r>
+        <w:rPr>
+          <w:b/>
+          <w:bCs/>
+        </w:rPr>
+        <w:t>Obtaining Property by Deception</w:t>
+      </w:r>
+    </w:p>
+    <w:p>
+      <w:r>
+        <w:t xml:space="preserve">Previously defined under the Theft Act of 1968, obtaining property by deceit entails dishonestly obtaining property by making a false claim with the intention of misleading the owner. Lying about one's identity, situation, or intentions to get cash, merchandise, or other assets could fall under this category. This </w:t>
+      </w:r>
+      <w:r>
+        <w:t>offence</w:t>
+      </w:r>
+      <w:r>
+        <w:t xml:space="preserve"> had harsh penalties, reflecting its reliance on dishonesty to unlawfully obtain property, even though it was replaced by fraud offences under the Fraud Act 2006.</w:t>
+      </w:r>
+      <w:r>
+        <w:t xml:space="preserve"> </w:t>
+      </w:r>
+      <w:r>
+        <w:t xml:space="preserve">For instance, feigning identification </w:t>
+      </w:r>
+      <w:proofErr w:type="gramStart"/>
+      <w:r>
+        <w:t>in order to</w:t>
+      </w:r>
+      <w:proofErr w:type="gramEnd"/>
+      <w:r>
+        <w:t xml:space="preserve"> obtain a bank loan.</w:t>
+      </w:r>
+    </w:p>
+    <w:p>
+      <w:pPr>
+        <w:rPr>
+          <w:b/>
+          <w:bCs/>
+        </w:rPr>
+      </w:pPr>
+      <w:r>
+        <w:rPr>
+          <w:b/>
+          <w:bCs/>
+        </w:rPr>
+        <w:t>Obtaining Services by Deception</w:t>
+      </w:r>
+    </w:p>
+    <w:p>
+      <w:r>
+        <w:t xml:space="preserve">Under the Theft Act of 1978, obtaining services by deception meant dishonestly obtaining services, such transportation, lodging, or utilities, by making a false claim with the intention of evading payment. The Fraud Act of 2006 replaced this offence; </w:t>
+      </w:r>
+      <w:r>
+        <w:t>however,</w:t>
+      </w:r>
+      <w:r>
+        <w:t xml:space="preserve"> it brought attention to the use of deceit to get services for which one does not have a legitimate claim. The value of the services and the specifics of the </w:t>
+      </w:r>
+      <w:r>
+        <w:t xml:space="preserve">crime </w:t>
+      </w:r>
+      <w:r>
+        <w:t>determined the penalties.</w:t>
+      </w:r>
+      <w:r>
+        <w:t xml:space="preserve"> </w:t>
+      </w:r>
+      <w:r>
+        <w:t>Example: Buying an online subscription with a fictitious credit card.</w:t>
+      </w:r>
+    </w:p>
+    <w:p>
+      <w:r>
         <w:rPr>
           <w:b/>
           <w:bCs/>
           <w:u w:val="single"/>
         </w:rPr>
-      </w:pPr>
-      <w:r>
+        <w:t>Fraud offences:</w:t>
+      </w:r>
+    </w:p>
+    <w:p>
+      <w:pPr>
+        <w:rPr>
+          <w:b/>
+          <w:bCs/>
+        </w:rPr>
+      </w:pPr>
+      <w:r>
+        <w:rPr>
+          <w:b/>
+          <w:bCs/>
+        </w:rPr>
+        <w:t>False Representation</w:t>
+      </w:r>
+      <w:r>
+        <w:rPr>
+          <w:b/>
+          <w:bCs/>
+        </w:rPr>
+        <w:t>:</w:t>
+      </w:r>
+    </w:p>
+    <w:p>
+      <w:r>
+        <w:t xml:space="preserve">Section 2 of the Fraud Act 2006 defines fraud by false representation as when a person dishonestly makes a false representation with the intent to gain for themselves or </w:t>
+      </w:r>
+      <w:r>
+        <w:lastRenderedPageBreak/>
+        <w:t>another, to cause loss to someone else, or to expose them to a risk of loss. The portrayal, whether in words, conduct, or writing, must be false or misleading. One example is using someone else's credit card without permission and falsely claiming to be authorised. This crime carries a maximum punishment of ten years in prison or an infinite fine.</w:t>
+      </w:r>
+      <w:r>
+        <w:t xml:space="preserve"> </w:t>
+      </w:r>
+      <w:r>
+        <w:t>For instance, someone selling fake concert tickets online under the pretence that they are authentic</w:t>
+      </w:r>
+    </w:p>
+    <w:p>
+      <w:pPr>
+        <w:rPr>
+          <w:b/>
+          <w:bCs/>
+        </w:rPr>
+      </w:pPr>
+      <w:r>
+        <w:rPr>
+          <w:b/>
+          <w:bCs/>
+        </w:rPr>
+        <w:t>Failing to disclose information</w:t>
+      </w:r>
+      <w:r>
+        <w:rPr>
+          <w:b/>
+          <w:bCs/>
+        </w:rPr>
+        <w:t>:</w:t>
+      </w:r>
+    </w:p>
+    <w:p>
+      <w:r>
+        <w:t>According to Section 3 of the Fraud Act 2006, fraud by failure to disclose occurs when someone dishonestly withholds information that they are legally obligated to share with the intention of benefiting oneself or harming another person. One example would be failing to disclose to your car insurance company that you have penalty points on your driver's license when you apply for a policy. The maximum penalty for this offence is ten years in prison or an infinite fine.</w:t>
+      </w:r>
+      <w:r>
+        <w:t xml:space="preserve"> </w:t>
+      </w:r>
+      <w:r>
+        <w:t xml:space="preserve">For instance, concealing a pre-existing medical problem when </w:t>
+      </w:r>
+      <w:proofErr w:type="gramStart"/>
+      <w:r>
+        <w:t>submitting an application</w:t>
+      </w:r>
+      <w:proofErr w:type="gramEnd"/>
+      <w:r>
+        <w:t xml:space="preserve"> for health insurance.</w:t>
+      </w:r>
+    </w:p>
+    <w:p>
+      <w:pPr>
+        <w:rPr>
+          <w:b/>
+          <w:bCs/>
+        </w:rPr>
+      </w:pPr>
+      <w:r>
+        <w:rPr>
+          <w:b/>
+          <w:bCs/>
+        </w:rPr>
+        <w:t>Obtaining goods and services dishonestly</w:t>
+      </w:r>
+      <w:r>
+        <w:rPr>
+          <w:b/>
+          <w:bCs/>
+        </w:rPr>
+        <w:t>:</w:t>
+      </w:r>
+    </w:p>
+    <w:p>
+      <w:r>
+        <w:t>According to Section 11 of the Fraud Act of 2006, dishonestly obtaining services is when someone obtains services for which they must pay by lying or acting dishonestly with the goal of not paying. This can involve deception to avoid paying for expert services or using a fake credit card to access a subscription service. The maximum penalty for the offence is five years in prison or an endless fine.</w:t>
+      </w:r>
+      <w:r>
+        <w:t xml:space="preserve"> </w:t>
+      </w:r>
+      <w:r>
+        <w:t>For instance, paying for a hotel stay with a credit card that has been stolen.</w:t>
+      </w:r>
+    </w:p>
+    <w:p>
+      <w:pPr>
+        <w:rPr>
+          <w:b/>
+          <w:bCs/>
+        </w:rPr>
+      </w:pPr>
+      <w:r>
+        <w:rPr>
+          <w:b/>
+          <w:bCs/>
+        </w:rPr>
+        <w:t>Ponzi Schemes</w:t>
+      </w:r>
+      <w:r>
+        <w:rPr>
+          <w:b/>
+          <w:bCs/>
+        </w:rPr>
+        <w:t>:</w:t>
+      </w:r>
+    </w:p>
+    <w:p>
+      <w:r>
+        <w:t xml:space="preserve">When returns are provided to previous investors using the funds of more recent investors rather than from profits made from the running of a legal firm, this is known as a Ponzi scheme. The plan is unsustainable </w:t>
+      </w:r>
+      <w:r>
+        <w:t>overall</w:t>
+      </w:r>
+      <w:r>
+        <w:t xml:space="preserve"> since it depends on an ongoing stream of new investments to pay returns to previous investors. Ponzi schemes are prohibited under </w:t>
+      </w:r>
+      <w:r>
+        <w:t>multiple</w:t>
+      </w:r>
+      <w:r>
+        <w:t xml:space="preserve"> fraud laws, including the Fraud Act 2006, and anyone implicated can face serious penalties, including long prison sentences and fines. The strategy eventually collapses as it becomes difficult to recruit enough new investors to pay returns, leading to losses for those at the bottom of the pyramid.</w:t>
+      </w:r>
+      <w:r>
+        <w:t xml:space="preserve"> F</w:t>
+      </w:r>
+      <w:r>
+        <w:t>or instance, promising large returns on investments and using funds from new investors to reimburse early investors.</w:t>
+      </w:r>
+    </w:p>
+    <w:p>
+      <w:pPr>
+        <w:rPr>
+          <w:b/>
+          <w:bCs/>
+        </w:rPr>
+      </w:pPr>
+      <w:r>
+        <w:rPr>
+          <w:b/>
+          <w:bCs/>
+        </w:rPr>
+        <w:t>Boiler Room</w:t>
+      </w:r>
+      <w:r>
+        <w:rPr>
+          <w:b/>
+          <w:bCs/>
+        </w:rPr>
+        <w:t>:</w:t>
+      </w:r>
+    </w:p>
+    <w:p>
+      <w:r>
+        <w:t xml:space="preserve">High-pressure sales techniques are employed in boiler rooms, a form of investment fraud, to persuade victims to purchase fraudulent or non-existent stocks, shares, or other financial instruments. Usually working from call centres, the scammers approach prospective investors with unsolicited calls and try to convince them to purchase </w:t>
+      </w:r>
+      <w:r>
+        <w:lastRenderedPageBreak/>
+        <w:t xml:space="preserve">expensive or worthless stocks. According to </w:t>
+      </w:r>
+      <w:r>
+        <w:t>multiple</w:t>
+      </w:r>
+      <w:r>
+        <w:t xml:space="preserve"> fraud laws, such as the Fraud Act of 2006, boiler room schemes are prohibited, and individuals who engage in them risk harsh punishments, such as fines and jail time. These frauds are based on lies and manipulation, and when the plan fails, victims frequently lose a l</w:t>
+      </w:r>
+      <w:r>
+        <w:t xml:space="preserve">arge sum of </w:t>
+      </w:r>
+      <w:r>
+        <w:t>money.</w:t>
+      </w:r>
+      <w:r>
+        <w:t xml:space="preserve"> </w:t>
+      </w:r>
+      <w:r>
+        <w:t>An example would be</w:t>
+      </w:r>
+      <w:r>
+        <w:t xml:space="preserve"> </w:t>
+      </w:r>
+      <w:r>
+        <w:t>c</w:t>
+      </w:r>
+      <w:r>
+        <w:t>alling victims and persuading them to buy phoney stocks that promise rapid returns</w:t>
+      </w:r>
+    </w:p>
+    <w:p>
+      <w:pPr>
+        <w:rPr>
+          <w:b/>
+          <w:bCs/>
+        </w:rPr>
+      </w:pPr>
+      <w:r>
+        <w:rPr>
+          <w:b/>
+          <w:bCs/>
+        </w:rPr>
+        <w:t>Business Related Fraud</w:t>
+      </w:r>
+      <w:r>
+        <w:rPr>
+          <w:b/>
+          <w:bCs/>
+        </w:rPr>
+        <w:t>:</w:t>
+      </w:r>
+    </w:p>
+    <w:p>
+      <w:r>
+        <w:t xml:space="preserve">Crimes like bribery, corruption, and the use of counterfeit currency are all considered forms of business-related fraud. Bribery is when someone proposes, provides, or receives money to sway other people's business decisions. Corruption is the misuse of authority for one's own benefit, frequently in business or government transactions. The creation or use of counterfeit currency to defraud others is known as counterfeit money fraud. These acts are prohibited by </w:t>
+      </w:r>
+      <w:r>
+        <w:t>several</w:t>
+      </w:r>
+      <w:r>
+        <w:t xml:space="preserve"> laws, such as the Fraud Act 2006 and the Bribery Act 2010, and those who commit them risk harsh punishments, such as lengthy jail terms and hefty fines. These kinds of fraud damage companies and result</w:t>
+      </w:r>
+      <w:r>
+        <w:t>s</w:t>
+      </w:r>
+      <w:r>
+        <w:t xml:space="preserve"> in large financial losses.</w:t>
+      </w:r>
+      <w:r>
+        <w:t xml:space="preserve"> An example of </w:t>
+      </w:r>
+      <w:proofErr w:type="gramStart"/>
+      <w:r>
+        <w:t>business related</w:t>
+      </w:r>
+      <w:proofErr w:type="gramEnd"/>
+      <w:r>
+        <w:t xml:space="preserve"> fraud would be: </w:t>
+      </w:r>
+      <w:r>
+        <w:t>Offering a bribe to a public official in order to obtain a government contract is an example of business-related fraud</w:t>
+      </w:r>
+    </w:p>
+    <w:p>
+      <w:pPr>
         <w:rPr>
           <w:b/>
           <w:bCs/>
           <w:u w:val="single"/>
         </w:rPr>
-        <w:t>Theft Offences</w:t>
-      </w:r>
+      </w:pPr>
       <w:r>
         <w:rPr>
           <w:b/>
           <w:bCs/>
           <w:u w:val="single"/>
         </w:rPr>
+        <w:t>Criminal Damage:</w:t>
+      </w:r>
+    </w:p>
+    <w:p>
+      <w:pPr>
+        <w:rPr>
+          <w:b/>
+          <w:bCs/>
+        </w:rPr>
+      </w:pPr>
+      <w:r>
+        <w:rPr>
+          <w:b/>
+          <w:bCs/>
+        </w:rPr>
+        <w:t>Aggravated Criminal Damage</w:t>
+      </w:r>
+      <w:r>
+        <w:rPr>
+          <w:b/>
+          <w:bCs/>
+        </w:rPr>
+        <w:t>:</w:t>
+      </w:r>
+    </w:p>
+    <w:p>
+      <w:r>
+        <w:t>According to Section 1 of the Criminal Damage Act of 1971, aggravated criminal damage is when someone wilfully damages or destroys property while also intending to risk life or knowing that their acts could cause injury. This can include destroying automobiles, setting property on fire, or vandalising structures with the intention of hurting other people. Compared to ordinary criminal damage, aggravated criminal damage is more serious and carries harsher penalties, up to life in prison if found guilty. It illustrates the additional risk that the offender's activities posed, particularly if doing so might have put life in danger.</w:t>
+      </w:r>
+      <w:r>
+        <w:t xml:space="preserve"> </w:t>
+      </w:r>
+      <w:r>
+        <w:t>For instance, setting a building on fire while knowing that people are inside.</w:t>
+      </w:r>
+    </w:p>
+    <w:p>
+      <w:pPr>
+        <w:rPr>
+          <w:b/>
+          <w:bCs/>
+        </w:rPr>
+      </w:pPr>
+      <w:r>
+        <w:rPr>
+          <w:b/>
+          <w:bCs/>
+        </w:rPr>
+        <w:t>Arson</w:t>
+      </w:r>
+      <w:r>
+        <w:rPr>
+          <w:b/>
+          <w:bCs/>
+        </w:rPr>
+        <w:t>:</w:t>
+      </w:r>
+    </w:p>
+    <w:p>
+      <w:r>
+        <w:t>According to Section 1 of the Criminal harm Act of 1971, arson is the deliberate or careless setting of property on fire that results in harm or the threat of injury. This may entail igniting houses, cars, or other objects, which could result in fatalities or serious damage. Arson is a serious felony that carries a life term in prison if it puts someone's life in danger. Given the significant harm and danger that flames can inflict on people, property, and the environment, arson entails harsh penalties even in cases when no life is in danger.</w:t>
+      </w:r>
+      <w:r>
+        <w:t xml:space="preserve"> </w:t>
+      </w:r>
+      <w:r>
+        <w:t>For instance, purposefully igniting a car in a parking lot.</w:t>
+      </w:r>
+    </w:p>
+    <w:p>
+      <w:pPr>
+        <w:rPr>
+          <w:b/>
+          <w:bCs/>
+        </w:rPr>
+      </w:pPr>
+      <w:r>
+        <w:rPr>
+          <w:b/>
+          <w:bCs/>
+        </w:rPr>
+        <w:lastRenderedPageBreak/>
+        <w:t>Aggravated</w:t>
+      </w:r>
+      <w:r>
+        <w:rPr>
+          <w:b/>
+          <w:bCs/>
+        </w:rPr>
+        <w:t xml:space="preserve"> Arson</w:t>
+      </w:r>
+      <w:r>
+        <w:rPr>
+          <w:b/>
+          <w:bCs/>
+        </w:rPr>
         <w:t xml:space="preserve">: </w:t>
       </w:r>
     </w:p>
     <w:p>
-      <w:pPr>
-        <w:rPr>
-          <w:b/>
-          <w:bCs/>
-        </w:rPr>
-      </w:pPr>
-      <w:r>
-        <w:rPr>
-          <w:b/>
-          <w:bCs/>
-        </w:rPr>
-        <w:t>Burglary</w:t>
-      </w:r>
-      <w:r>
-        <w:rPr>
-          <w:b/>
-          <w:bCs/>
-        </w:rPr>
-        <w:t>:</w:t>
-      </w:r>
-      <w:r>
-        <w:rPr>
-          <w:b/>
-          <w:bCs/>
-        </w:rPr>
+      <w:r>
+        <w:t>According to Section 1 of the Criminal Damage Act of 1971, aggravated arson is when someone intentionally sets fire to property knowing that their acts could endanger life. This type of arson is more severe since it endangers life in addition to causing property damage. Given the seriousness of the crime and the possible harm resulting from the wilful or careless risk of life by fire, a conviction for aggravated arson carries a</w:t>
+      </w:r>
+      <w:r>
         <w:t xml:space="preserve"> </w:t>
       </w:r>
-    </w:p>
-    <w:p>
-      <w:r>
-        <w:t>According to the stealing Act of 1968, a burglary is when someone enters a building illegally with the intention of committing a crime, mainly stealing, but it can also include offences like assault or criminal damage. It may happen when someone enters with the intention of stealing or when they steal something. Forced or unapproved entry is possible. While non-dwelling burglary usually carries a maximum sentence of 10 years, dwelling burglary has a maximum sentence of 14 years. The intent to conduct a crime is sufficient for a burglary accusation, even if nothing is taken</w:t>
-      </w:r>
-      <w:r>
-        <w:t xml:space="preserve"> </w:t>
-      </w:r>
-      <w:proofErr w:type="gramStart"/>
-      <w:r>
-        <w:t>For</w:t>
-      </w:r>
-      <w:proofErr w:type="gramEnd"/>
-      <w:r>
-        <w:t xml:space="preserve"> instance, breaking through a window to take gadgets from a house.</w:t>
-      </w:r>
-    </w:p>
-    <w:p/>
-    <w:p>
-      <w:pPr>
-        <w:rPr>
-          <w:b/>
-          <w:bCs/>
-        </w:rPr>
-      </w:pPr>
-      <w:r>
-        <w:rPr>
-          <w:b/>
-          <w:bCs/>
-        </w:rPr>
-        <w:t>Robbery</w:t>
-      </w:r>
-      <w:r>
-        <w:rPr>
-          <w:b/>
-          <w:bCs/>
-        </w:rPr>
-        <w:t>:</w:t>
-      </w:r>
-    </w:p>
-    <w:p>
-      <w:r>
-        <w:lastRenderedPageBreak/>
-        <w:t>Robbery is a theft offence in which someone's property is taken by force or the threat of force. Because it involves violence or intimidation, it is a more serious crime than theft. It is a crime of both theft and assault since the victim must be physically hurt or intimidated immediately during the steal. The maximum penalty for robbery is life in prison; the severity of the punishment is determined by the victim's injuries and the amount of force employed. The use of force makes it a far more serious violation than ordinary theft, even if the stolen property is not valuable</w:t>
+      <w:r>
+        <w:t>life imprisonment sentence.</w:t>
+      </w:r>
+      <w:r>
+        <w:t xml:space="preserve"> An example of aggravated arson would be se</w:t>
+      </w:r>
+      <w:r>
+        <w:t>tting a house on fire with the intent to injure its occupants</w:t>
       </w:r>
       <w:r>
         <w:t>.</w:t>
       </w:r>
-      <w:r>
-        <w:t xml:space="preserve"> </w:t>
-      </w:r>
-      <w:r>
-        <w:t>For instance, a robber threatens to take someone's wallet by brandishing a knife.</w:t>
-      </w:r>
-    </w:p>
-    <w:p/>
-    <w:p/>
-    <w:p>
-      <w:pPr>
-        <w:rPr>
-          <w:b/>
-          <w:bCs/>
-        </w:rPr>
-      </w:pPr>
-      <w:r>
-        <w:rPr>
-          <w:b/>
-          <w:bCs/>
-        </w:rPr>
-        <w:t>Making off without Payment</w:t>
-      </w:r>
-      <w:r>
-        <w:rPr>
-          <w:b/>
-          <w:bCs/>
-        </w:rPr>
-        <w:t>:</w:t>
-      </w:r>
-    </w:p>
-    <w:p>
-      <w:r>
-        <w:t>According to the Theft Act of 1978, making off without payment is when someone purposefully departs without paying for goods or services they have received, knowing that payment is necessary and planning to do so indefinitely. Situations like as leaving a restaurant, hotel, or petrol station without paying are usually covered by this crime. In contrast to theft, it involves the authorised acquisition of goods or services but the dishonest avoidance of payment. If convicted in a Crown Court, the maximum punishment for stealing money is</w:t>
-      </w:r>
-      <w:r>
-        <w:t xml:space="preserve"> </w:t>
-      </w:r>
-      <w:r>
-        <w:t>2 years’ imprisonment.</w:t>
-      </w:r>
-      <w:r>
-        <w:t xml:space="preserve"> </w:t>
-      </w:r>
-    </w:p>
-    <w:p>
-      <w:pPr>
-        <w:rPr>
-          <w:b/>
-          <w:bCs/>
-        </w:rPr>
-      </w:pPr>
-      <w:r>
-        <w:rPr>
-          <w:b/>
-          <w:bCs/>
-        </w:rPr>
-        <w:t>Handling stolen goods</w:t>
-      </w:r>
-    </w:p>
-    <w:p>
-      <w:r>
-        <w:t>According to the Theft Act of 1968, handling stolen items entails knowingly obtaining, holding, selling, or helping to dispose of stolen things. When handling the commodities, the individual must have known or suspected that they were stolen. This is a significant violation since it creates a market for stolen goods, which makes it easier for theft to continue. Because handling stolen items contributes to criminal activity, the maximum penalty is 14 years in jail.</w:t>
-      </w:r>
-      <w:r>
-        <w:t xml:space="preserve"> An </w:t>
-      </w:r>
-      <w:r>
-        <w:t>Example</w:t>
-      </w:r>
-      <w:r>
-        <w:t xml:space="preserve"> would be</w:t>
-      </w:r>
-      <w:r>
-        <w:t xml:space="preserve"> </w:t>
-      </w:r>
-      <w:r>
-        <w:t>k</w:t>
-      </w:r>
-      <w:r>
-        <w:t>nowing that a laptop was stolen from a nearby store, a person purchases it from a friend.</w:t>
-      </w:r>
-    </w:p>
-    <w:p>
-      <w:pPr>
-        <w:rPr>
-          <w:b/>
-          <w:bCs/>
-        </w:rPr>
-      </w:pPr>
-      <w:r>
-        <w:rPr>
-          <w:b/>
-          <w:bCs/>
-        </w:rPr>
-        <w:t>Obtaining Property by Deception</w:t>
-      </w:r>
-    </w:p>
-    <w:p>
-      <w:r>
-        <w:t xml:space="preserve">Previously defined under the Theft Act of 1968, obtaining property by deceit entails dishonestly obtaining property by making a false claim with the intention of misleading the owner. Lying about one's identity, situation, or intentions to get cash, merchandise, or other assets could fall under this category. This </w:t>
-      </w:r>
-      <w:r>
-        <w:t>offence</w:t>
-      </w:r>
-      <w:r>
-        <w:t xml:space="preserve"> had harsh penalties, reflecting its reliance on dishonesty to unlawfully obtain property, even though it was replaced by fraud offences under the Fraud Act 2006.</w:t>
-      </w:r>
-      <w:r>
-        <w:t xml:space="preserve"> </w:t>
-      </w:r>
-      <w:r>
-        <w:t xml:space="preserve">For instance, feigning identification </w:t>
-      </w:r>
-      <w:proofErr w:type="gramStart"/>
-      <w:r>
-        <w:t>in order to</w:t>
-      </w:r>
-      <w:proofErr w:type="gramEnd"/>
-      <w:r>
-        <w:t xml:space="preserve"> obtain a bank loan.</w:t>
-      </w:r>
-    </w:p>
-    <w:p>
-      <w:pPr>
-        <w:rPr>
-          <w:b/>
-          <w:bCs/>
-        </w:rPr>
-      </w:pPr>
-      <w:r>
-        <w:rPr>
-          <w:b/>
-          <w:bCs/>
-        </w:rPr>
-        <w:t>Obtaining Services by Deception</w:t>
-      </w:r>
-    </w:p>
-    <w:p>
-      <w:r>
-        <w:lastRenderedPageBreak/>
-        <w:t xml:space="preserve">Under the Theft Act of 1978, obtaining services by deception meant dishonestly obtaining services, such transportation, lodging, or utilities, by making a false claim with the intention of evading payment. The Fraud Act of 2006 replaced this offence; </w:t>
-      </w:r>
-      <w:r>
-        <w:t>however,</w:t>
-      </w:r>
-      <w:r>
-        <w:t xml:space="preserve"> it brought attention to the use of deceit to get services for which one does not have a legitimate claim. The value of the services and the specifics of the </w:t>
-      </w:r>
-      <w:r>
-        <w:t xml:space="preserve">crime </w:t>
-      </w:r>
-      <w:r>
-        <w:t>determined the penalties.</w:t>
-      </w:r>
-      <w:r>
-        <w:t xml:space="preserve"> </w:t>
-      </w:r>
-      <w:r>
-        <w:t>Example: Buying an online subscription with a fictitious credit card.</w:t>
-      </w:r>
-    </w:p>
-    <w:p>
-      <w:r>
-        <w:rPr>
-          <w:b/>
-          <w:bCs/>
-          <w:u w:val="single"/>
-        </w:rPr>
-        <w:t>Fraud offences:</w:t>
-      </w:r>
-    </w:p>
-    <w:p>
-      <w:pPr>
-        <w:rPr>
-          <w:b/>
-          <w:bCs/>
-        </w:rPr>
-      </w:pPr>
-      <w:r>
-        <w:rPr>
-          <w:b/>
-          <w:bCs/>
-        </w:rPr>
-        <w:t>False Representation</w:t>
-      </w:r>
-      <w:r>
-        <w:rPr>
-          <w:b/>
-          <w:bCs/>
-        </w:rPr>
-        <w:t>:</w:t>
-      </w:r>
-    </w:p>
-    <w:p>
-      <w:r>
-        <w:t>Section 2 of the Fraud Act 2006 defines fraud by false representation as when a person dishonestly makes a false representation with the intent to gain for themselves or another, to cause loss to someone else, or to expose them to a risk of loss. The portrayal, whether in words, conduct, or writing, must be false or misleading. One example is using someone else's credit card without permission and falsely claiming to be authorised. This crime carries a maximum punishment of ten years in prison or an infinite fine.</w:t>
-      </w:r>
-      <w:r>
-        <w:t xml:space="preserve"> </w:t>
-      </w:r>
-      <w:r>
-        <w:t>For instance, someone selling fake concert tickets online under the pretence that they are authentic</w:t>
-      </w:r>
-    </w:p>
-    <w:p>
-      <w:pPr>
-        <w:rPr>
-          <w:b/>
-          <w:bCs/>
-          <w:u w:val="single"/>
-        </w:rPr>
-      </w:pPr>
-    </w:p>
-    <w:p>
-      <w:pPr>
-        <w:rPr>
-          <w:b/>
-          <w:bCs/>
-          <w:u w:val="single"/>
-        </w:rPr>
-      </w:pPr>
-    </w:p>
-    <w:p>
-      <w:pPr>
-        <w:rPr>
-          <w:b/>
-          <w:bCs/>
-        </w:rPr>
-      </w:pPr>
-      <w:r>
-        <w:rPr>
-          <w:b/>
-          <w:bCs/>
-        </w:rPr>
-        <w:t>Failing to disclose information</w:t>
-      </w:r>
-      <w:r>
-        <w:rPr>
-          <w:b/>
-          <w:bCs/>
-        </w:rPr>
-        <w:t>:</w:t>
-      </w:r>
-    </w:p>
-    <w:p>
-      <w:r>
-        <w:t>According to Section 3 of the Fraud Act 2006, fraud by failure to disclose occurs when someone dishonestly withholds information that they are legally obligated to share with the intention of benefiting oneself or harming another person. One example would be failing to disclose to your car insurance company that you have penalty points on your driver's license when you apply for a policy. The maximum penalty for this offence is ten years in prison or an infinite fine.</w:t>
-      </w:r>
-      <w:r>
-        <w:t xml:space="preserve"> </w:t>
-      </w:r>
-      <w:r>
-        <w:t xml:space="preserve">For instance, concealing a pre-existing medical problem when </w:t>
-      </w:r>
-      <w:proofErr w:type="gramStart"/>
-      <w:r>
-        <w:t>submitting an application</w:t>
-      </w:r>
-      <w:proofErr w:type="gramEnd"/>
-      <w:r>
-        <w:t xml:space="preserve"> for health insurance.</w:t>
-      </w:r>
-    </w:p>
-    <w:p>
-      <w:pPr>
-        <w:rPr>
-          <w:b/>
-          <w:bCs/>
-        </w:rPr>
-      </w:pPr>
-      <w:r>
-        <w:rPr>
-          <w:b/>
-          <w:bCs/>
-        </w:rPr>
-        <w:t>Obtaining goods and services dishonestly</w:t>
-      </w:r>
-      <w:r>
-        <w:rPr>
-          <w:b/>
-          <w:bCs/>
-        </w:rPr>
-        <w:t>:</w:t>
-      </w:r>
-    </w:p>
-    <w:p>
-      <w:r>
-        <w:t>According to Section 11 of the Fraud Act of 2006, dishonestly obtaining services is when someone obtains services for which they must pay by lying or acting dishonestly with the goal of not paying. This can involve deception to avoid paying for expert services or using a fake credit card to access a subscription service. The maximum penalty for the offence is five years in prison or an endless fine.</w:t>
-      </w:r>
-      <w:r>
-        <w:t xml:space="preserve"> </w:t>
-      </w:r>
-      <w:r>
-        <w:t>For instance, paying for a hotel stay with a credit card that has been stolen.</w:t>
-      </w:r>
-    </w:p>
-    <w:p>
-      <w:pPr>
-        <w:rPr>
-          <w:b/>
-          <w:bCs/>
-        </w:rPr>
-      </w:pPr>
-      <w:r>
-        <w:rPr>
-          <w:b/>
-          <w:bCs/>
-        </w:rPr>
-        <w:t>Ponzi Schemes</w:t>
-      </w:r>
-      <w:r>
-        <w:rPr>
-          <w:b/>
-          <w:bCs/>
-        </w:rPr>
-        <w:t>:</w:t>
-      </w:r>
-    </w:p>
-    <w:p>
-      <w:r>
-        <w:lastRenderedPageBreak/>
-        <w:t xml:space="preserve">When returns are provided to previous investors using the funds of more recent investors rather than from profits made from the running of a legal firm, this is known as a Ponzi scheme. The plan is unsustainable </w:t>
-      </w:r>
-      <w:r>
-        <w:t>overall</w:t>
-      </w:r>
-      <w:r>
-        <w:t xml:space="preserve"> since it depends on an ongoing stream of new investments to pay returns to previous investors. Ponzi schemes are prohibited under </w:t>
-      </w:r>
-      <w:r>
-        <w:t>multiple</w:t>
-      </w:r>
-      <w:r>
-        <w:t xml:space="preserve"> fraud laws, including the Fraud Act 2006, and anyone implicated can face serious penalties, including long prison sentences and fines. The strategy eventually collapses as it becomes difficult to recruit enough new investors to pay returns, leading to losses for those at the bottom of the pyramid.</w:t>
-      </w:r>
-      <w:r>
-        <w:t xml:space="preserve"> F</w:t>
-      </w:r>
-      <w:r>
-        <w:t>or instance, promising large returns on investments and using funds from new investors to reimburse early investors.</w:t>
-      </w:r>
-    </w:p>
-    <w:p>
-      <w:pPr>
-        <w:rPr>
-          <w:b/>
-          <w:bCs/>
-        </w:rPr>
-      </w:pPr>
-      <w:r>
-        <w:rPr>
-          <w:b/>
-          <w:bCs/>
-        </w:rPr>
-        <w:t>Boiler Room</w:t>
-      </w:r>
-      <w:r>
-        <w:rPr>
-          <w:b/>
-          <w:bCs/>
-        </w:rPr>
-        <w:t>:</w:t>
-      </w:r>
-    </w:p>
-    <w:p>
-      <w:r>
-        <w:t xml:space="preserve">High-pressure sales techniques are employed in boiler rooms, a form of investment fraud, to persuade victims to purchase fraudulent or non-existent stocks, shares, or other financial instruments. Usually working from call centres, the scammers approach prospective investors with unsolicited calls and try to convince them to purchase expensive or worthless stocks. According to </w:t>
-      </w:r>
-      <w:r>
-        <w:t>multiple</w:t>
-      </w:r>
-      <w:r>
-        <w:t xml:space="preserve"> fraud laws, such as the Fraud Act of 2006, boiler room schemes are prohibited, and individuals who engage in them risk harsh punishments, such as fines and jail time. These frauds are based on lies and manipulation, and when the plan fails, victims frequently lose a l</w:t>
-      </w:r>
-      <w:r>
-        <w:t xml:space="preserve">arge sum of </w:t>
-      </w:r>
-      <w:r>
-        <w:t>money.</w:t>
-      </w:r>
-      <w:r>
-        <w:t xml:space="preserve"> </w:t>
-      </w:r>
-      <w:r>
-        <w:t>An example would be</w:t>
-      </w:r>
-      <w:r>
-        <w:t xml:space="preserve"> </w:t>
-      </w:r>
-      <w:r>
-        <w:t>c</w:t>
-      </w:r>
-      <w:r>
-        <w:t>alling victims and persuading them to buy phoney stocks that promise rapid returns</w:t>
-      </w:r>
-    </w:p>
-    <w:p>
-      <w:pPr>
-        <w:rPr>
-          <w:b/>
-          <w:bCs/>
-        </w:rPr>
-      </w:pPr>
-    </w:p>
-    <w:p>
-      <w:pPr>
-        <w:rPr>
-          <w:b/>
-          <w:bCs/>
-        </w:rPr>
-      </w:pPr>
-      <w:r>
-        <w:rPr>
-          <w:b/>
-          <w:bCs/>
-        </w:rPr>
-        <w:t>Business Related Fraud</w:t>
-      </w:r>
-      <w:r>
-        <w:rPr>
-          <w:b/>
-          <w:bCs/>
-        </w:rPr>
-        <w:t>:</w:t>
-      </w:r>
-    </w:p>
-    <w:p>
-      <w:r>
-        <w:t xml:space="preserve">Crimes like bribery, corruption, and the use of counterfeit currency are all considered forms of business-related fraud. Bribery is when someone proposes, provides, or receives money to sway other people's business decisions. Corruption is the misuse of authority for one's own benefit, frequently in business or government transactions. The creation or use of counterfeit currency to defraud others is known as counterfeit money fraud. These acts are prohibited by </w:t>
-      </w:r>
-      <w:r>
-        <w:t>several</w:t>
-      </w:r>
-      <w:r>
-        <w:t xml:space="preserve"> laws, such as the Fraud Act 2006 and the Bribery Act 2010, and those who commit them risk harsh punishments, such as lengthy jail terms and hefty fines. These kinds of fraud damage companies and result</w:t>
-      </w:r>
-      <w:r>
-        <w:t>s</w:t>
-      </w:r>
-      <w:r>
-        <w:t xml:space="preserve"> in large financial losses.</w:t>
-      </w:r>
-      <w:r>
-        <w:t xml:space="preserve"> An example of </w:t>
-      </w:r>
-      <w:proofErr w:type="gramStart"/>
-      <w:r>
-        <w:t>business related</w:t>
-      </w:r>
-      <w:proofErr w:type="gramEnd"/>
-      <w:r>
-        <w:t xml:space="preserve"> fraud would be: </w:t>
-      </w:r>
-      <w:r>
-        <w:t>Offering a bribe to a public official in order to obtain a government contract is an example of business-related fraud</w:t>
-      </w:r>
-    </w:p>
-    <w:p>
-      <w:pPr>
-        <w:rPr>
-          <w:b/>
-          <w:bCs/>
-          <w:u w:val="single"/>
-        </w:rPr>
-      </w:pPr>
-    </w:p>
-    <w:p>
-      <w:pPr>
-        <w:rPr>
-          <w:b/>
-          <w:bCs/>
-          <w:u w:val="single"/>
-        </w:rPr>
-      </w:pPr>
-      <w:r>
-        <w:rPr>
-          <w:b/>
-          <w:bCs/>
-          <w:u w:val="single"/>
-        </w:rPr>
-        <w:t>Criminal Damage:</w:t>
-      </w:r>
-    </w:p>
-    <w:p>
-      <w:pPr>
-        <w:rPr>
-          <w:b/>
-          <w:bCs/>
-        </w:rPr>
-      </w:pPr>
-      <w:r>
-        <w:rPr>
-          <w:b/>
-          <w:bCs/>
-        </w:rPr>
-        <w:t>Aggravated Criminal Damage</w:t>
-      </w:r>
-      <w:r>
-        <w:rPr>
-          <w:b/>
-          <w:bCs/>
-        </w:rPr>
-        <w:t>:</w:t>
-      </w:r>
-    </w:p>
-    <w:p>
-      <w:r>
-        <w:lastRenderedPageBreak/>
-        <w:t>According to Section 1 of the Criminal Damage Act of 1971, aggravated criminal damage is when someone wilfully damages or destroys property while also intending to risk life or knowing that their acts could cause injury. This can include destroying automobiles, setting property on fire, or vandalising structures with the intention of hurting other people. Compared to ordinary criminal damage, aggravated criminal damage is more serious and carries harsher penalties, up to life in prison if found guilty. It illustrates the additional risk that the offender's activities posed, particularly if doing so might have put life in danger.</w:t>
-      </w:r>
-      <w:r>
-        <w:t xml:space="preserve"> </w:t>
-      </w:r>
-      <w:r>
-        <w:t>For instance, setting a building on fire while knowing that people are inside.</w:t>
-      </w:r>
-      <w:r>
-        <w:br/>
-      </w:r>
-    </w:p>
-    <w:p>
-      <w:pPr>
-        <w:rPr>
-          <w:b/>
-          <w:bCs/>
-        </w:rPr>
-      </w:pPr>
-      <w:r>
-        <w:rPr>
-          <w:b/>
-          <w:bCs/>
-        </w:rPr>
-        <w:t>Arson</w:t>
-      </w:r>
-      <w:r>
-        <w:rPr>
-          <w:b/>
-          <w:bCs/>
-        </w:rPr>
-        <w:t>:</w:t>
-      </w:r>
-    </w:p>
-    <w:p>
-      <w:r>
-        <w:t>According to Section 1 of the Criminal harm Act of 1971, arson is the deliberate or careless setting of property on fire that results in harm or the threat of injury. This may entail igniting houses, cars, or other objects, which could result in fatalities or serious damage. Arson is a serious felony that carries a life term in prison if it puts someone's life in danger. Given the significant harm and danger that flames can inflict on people, property, and the environment, arson entails harsh penalties even in cases when no life is in danger.</w:t>
-      </w:r>
-      <w:r>
-        <w:t xml:space="preserve"> </w:t>
-      </w:r>
-      <w:r>
-        <w:t>For instance, purposefully igniting a car in a parking lot.</w:t>
-      </w:r>
-    </w:p>
-    <w:p>
-      <w:pPr>
-        <w:rPr>
-          <w:b/>
-          <w:bCs/>
-        </w:rPr>
-      </w:pPr>
-      <w:r>
-        <w:rPr>
-          <w:b/>
-          <w:bCs/>
-        </w:rPr>
-        <w:t>Aggravated</w:t>
-      </w:r>
-      <w:r>
-        <w:rPr>
-          <w:b/>
-          <w:bCs/>
-        </w:rPr>
-        <w:t xml:space="preserve"> Arson</w:t>
-      </w:r>
-      <w:r>
-        <w:rPr>
-          <w:b/>
-          <w:bCs/>
-        </w:rPr>
-        <w:t xml:space="preserve">: </w:t>
-      </w:r>
-    </w:p>
-    <w:p>
-      <w:r>
-        <w:t>According to Section 1 of the Criminal Damage Act of 1971, aggravated arson is when someone intentionally sets fire to property knowing that their acts could endanger life. This type of arson is more severe since it endangers life in addition to causing property damage. Given the seriousness of the crime and the possible harm resulting from the wilful or careless risk of life by fire, a conviction for aggravated arson carries a</w:t>
-      </w:r>
-      <w:r>
-        <w:t xml:space="preserve"> </w:t>
-      </w:r>
-      <w:r>
-        <w:t>life imprisonment sentence.</w:t>
-      </w:r>
-      <w:r>
-        <w:t xml:space="preserve"> An example of aggravated arson would be se</w:t>
-      </w:r>
-      <w:r>
-        <w:t>tting a house on fire with the intent to injure its occupants</w:t>
-      </w:r>
-      <w:r>
-        <w:t>.</w:t>
-      </w:r>
-    </w:p>
-    <w:p>
-      <w:pPr>
-        <w:rPr>
-          <w:b/>
-          <w:bCs/>
-        </w:rPr>
-      </w:pPr>
     </w:p>
     <w:p>
       <w:pPr>
@@ -1035,23 +985,6 @@
       </w:r>
       <w:r>
         <w:t>n</w:t>
-      </w:r>
-    </w:p>
-    <w:p/>
-    <w:p>
-      <w:pPr>
-        <w:rPr>
-          <w:b/>
-          <w:bCs/>
-        </w:rPr>
-      </w:pPr>
-      <w:r>
-        <w:rPr>
-          <w:b/>
-          <w:bCs/>
-        </w:rPr>
-        <w:lastRenderedPageBreak/>
-        <w:t xml:space="preserve"> </w:t>
       </w:r>
     </w:p>
     <w:p>
@@ -1150,6 +1083,7 @@
     </w:p>
     <w:p>
       <w:r>
+        <w:lastRenderedPageBreak/>
         <w:t>Corporate manslaughter, which occurs when a company's extreme negligence results in someone's death, is the crime in question. Section 1 of the Corporate Manslaughter and Corporate Homicide Act of 2007 addresses this violation and holds companies accountable for their failure to provide adequate care for their employees.</w:t>
       </w:r>
       <w:r>
@@ -1169,11 +1103,7 @@
       </w:r>
       <w:r>
         <w:br/>
-        <w:t xml:space="preserve">One positive result for the hospital could be that they would develop new policies, increase their workforce, and enhance patient care to prevent such issues. However, </w:t>
-      </w:r>
-      <w:r>
-        <w:lastRenderedPageBreak/>
-        <w:t>there are drawbacks as well, like financial loss from fines, harm to company brand, and increased expenses for system improvement and employee training.</w:t>
+        <w:t>One positive result for the hospital could be that they would develop new policies, increase their workforce, and enhance patient care to prevent such issues. However, there are drawbacks as well, like financial loss from fines, harm to company brand, and increased expenses for system improvement and employee training.</w:t>
       </w:r>
     </w:p>
     <w:p>
@@ -1227,16 +1157,18 @@
     <w:p/>
     <w:p>
       <w:r>
-        <w:t>These carry a maximum sentence of up to 26 months in prison for the most serious incidents-simple to most serious, referred to as Category 1. Because no direct threats were made in this circumstance, it would likely fall in the less serious cases, Category 3, whereby sentencing might be reduced to a fine instead of jail.</w:t>
-      </w:r>
-    </w:p>
-    <w:p/>
+        <w:t xml:space="preserve">These carry a maximum sentence of up to 26 months in prison for the most serious incidents-simple to most serious, referred to as Category 1. Because no direct threats </w:t>
+      </w:r>
+      <w:r>
+        <w:lastRenderedPageBreak/>
+        <w:t>were made in this circumstance, it would likely fall in the less serious cases, Category 3, whereby sentencing might be reduced to a fine instead of jail.</w:t>
+      </w:r>
+    </w:p>
     <w:p>
       <w:r>
         <w:t>Category 3 would be my verdict because there were no threats involved, and the amounts taken were less. A fine in this regard would be more applicable since it keeps the offender responsible for his actions but does not incur undue harshness for a comparative minor action.</w:t>
       </w:r>
     </w:p>
-    <w:p/>
     <w:p>
       <w:r>
         <w:t xml:space="preserve">Some positives for the offender of a lighter sentence include that they will not have to suffer a more serious sentence, they </w:t>
@@ -1250,79 +1182,71 @@
         <w:t xml:space="preserve"> rehabilitate, and they will not likely act out the same behaviour again. On the other hand, some negatives include that they now have a criminal record, which might prohibit them from pursuing jobs in specific fields such as teaching, receiving any visa to travel to certain countries may be problematic, and they may even lose their current job.</w:t>
       </w:r>
     </w:p>
-    <w:p/>
-    <w:p>
+    <w:p>
+      <w:r>
+        <w:t>The positive outcome for the victim would be that he feels safer, knowing that justice has been served. The sentence proves that the offender's actions were wrong. In contrast, the victim may still feel paranoid or concerned about any future actions and may also feel that the sentence was not hard enough.</w:t>
+      </w:r>
+    </w:p>
+    <w:p>
+      <w:r>
+        <w:t xml:space="preserve">This situation also proves that dealing with even minor offenses should be carried out fairly, with an appropriate balance of accountability and the opportunity for the offender to learn his lesson and modify his </w:t>
+      </w:r>
+      <w:proofErr w:type="spellStart"/>
+      <w:r>
+        <w:t>behavior</w:t>
+      </w:r>
+      <w:proofErr w:type="spellEnd"/>
+      <w:r>
+        <w:t>.</w:t>
+      </w:r>
+    </w:p>
+    <w:p>
+      <w:pPr>
+        <w:rPr>
+          <w:b/>
+          <w:bCs/>
+        </w:rPr>
+      </w:pPr>
+      <w:r>
+        <w:rPr>
+          <w:b/>
+          <w:bCs/>
+          <w:u w:val="single"/>
+        </w:rPr>
+        <w:t xml:space="preserve">Scenario 4: </w:t>
+      </w:r>
+      <w:r>
+        <w:rPr>
+          <w:b/>
+          <w:bCs/>
+        </w:rPr>
+        <w:t>Sandra is annoyed that her boyfriend Caspar has finished with her.  He is now going out with her friend, Rosie. They all work at the same supermarket.  Sandra waits for the couple in the cloakroom and jumps out, spraying them with acid. Rosie is badly burned, but Caspar is barely touched by the acid. The acid badly damages the carpet in the cloakroom</w:t>
+      </w:r>
+      <w:r>
+        <w:rPr>
+          <w:b/>
+          <w:bCs/>
+        </w:rPr>
+        <w:t>:</w:t>
+      </w:r>
+    </w:p>
+    <w:p>
+      <w:r>
+        <w:t xml:space="preserve">Sandra committed two offences in this case. The first is grievous bodily harm (GBH), which is defined by Sections 18 and 20 of the Offences Against the Person Act 1861, for purposefully injuring Rosie severely with acid. The second offence is criminal damage, which is defined in Section 1 of the Criminal Damage Act of 1971, for using acid to harm the cloakroom carpet. </w:t>
+      </w:r>
+    </w:p>
+    <w:p>
+      <w:r>
+        <w:t xml:space="preserve">The severity of the punishment for criminal damage is determined by the damage's cost. A Band A sentence in Crown Court could result from substantial damage over £10,000. For small damage, a Band B or C sentence might include a conditional discharge. In this instance, I would categorise the crime as Band B or C because it is unlikely that the carpet will cost more than £10,000. This illustrates the gravity of causing property damage without needlessly intensifying it. </w:t>
+      </w:r>
+    </w:p>
+    <w:p>
+      <w:r>
+        <w:t xml:space="preserve">For Sandra, the advantages of a reduced term for the criminal damage include the possibility of rehabilitation and the avoidance of more severe punishment. She still has </w:t>
+      </w:r>
       <w:r>
         <w:lastRenderedPageBreak/>
-        <w:t>The positive outcome for the victim would be that he feels safer, knowing that justice has been served. The sentence proves that the offender's actions were wrong. In contrast, the victim may still feel paranoid or concerned about any future actions and may also feel that the sentence was not hard enough.</w:t>
-      </w:r>
-    </w:p>
-    <w:p/>
-    <w:p>
-      <w:r>
-        <w:t xml:space="preserve">This situation also proves that dealing with even minor offenses should be carried out fairly, with an appropriate balance of accountability and the opportunity for the offender to learn his lesson and modify his </w:t>
-      </w:r>
-      <w:proofErr w:type="spellStart"/>
-      <w:r>
-        <w:t>behavior</w:t>
-      </w:r>
-      <w:proofErr w:type="spellEnd"/>
-      <w:r>
-        <w:t>.</w:t>
-      </w:r>
-    </w:p>
-    <w:p/>
-    <w:p>
-      <w:pPr>
-        <w:rPr>
-          <w:b/>
-          <w:bCs/>
-        </w:rPr>
-      </w:pPr>
-      <w:r>
-        <w:rPr>
-          <w:b/>
-          <w:bCs/>
-          <w:u w:val="single"/>
-        </w:rPr>
-        <w:t xml:space="preserve">Scenario 4: </w:t>
-      </w:r>
-      <w:r>
-        <w:rPr>
-          <w:b/>
-          <w:bCs/>
-        </w:rPr>
-        <w:t>Sandra is annoyed that her boyfriend Caspar has finished with her.  He is now going out with her friend, Rosie. They all work at the same supermarket.  Sandra waits for the couple in the cloakroom and jumps out, spraying them with acid. Rosie is badly burned, but Caspar is barely touched by the acid. The acid badly damages the carpet in the cloakroom</w:t>
-      </w:r>
-      <w:r>
-        <w:rPr>
-          <w:b/>
-          <w:bCs/>
-        </w:rPr>
-        <w:t>:</w:t>
-      </w:r>
-    </w:p>
-    <w:p>
-      <w:pPr>
-        <w:rPr>
-          <w:b/>
-          <w:bCs/>
-        </w:rPr>
-      </w:pPr>
-    </w:p>
-    <w:p>
-      <w:r>
-        <w:t xml:space="preserve">Sandra committed two offences in this case. The first is grievous bodily harm (GBH), which is defined by Sections 18 and 20 of the Offences Against the Person Act 1861, for purposefully injuring Rosie severely with acid. The second offence is criminal damage, which is defined in Section 1 of the Criminal Damage Act of 1971, for using acid to harm the cloakroom carpet. </w:t>
-      </w:r>
-    </w:p>
-    <w:p>
-      <w:r>
-        <w:t xml:space="preserve">The severity of the punishment for criminal damage is determined by the damage's cost. A Band A sentence in Crown Court could result from substantial damage over £10,000. For small damage, a Band B or C sentence might include a conditional discharge. In this instance, I would categorise the crime as Band B or C because it is unlikely that the carpet will cost more than £10,000. This illustrates the gravity of causing property damage without needlessly intensifying it. </w:t>
-      </w:r>
-    </w:p>
-    <w:p>
-      <w:r>
-        <w:t>For Sandra, the advantages of a reduced term for the criminal damage include the possibility of rehabilitation and the avoidance of more severe punishment. She still has drawbacks, though, such as a criminal record, possible financial losses, and trouble obtaining work.</w:t>
+        <w:t>drawbacks, though, such as a criminal record, possible financial losses, and trouble obtaining work.</w:t>
       </w:r>
       <w:r>
         <w:br/>
@@ -1349,12 +1273,27 @@
           <w:b/>
           <w:bCs/>
         </w:rPr>
-        <w:t>: Ajay’s a cashier at a petrol station. He regularly gives customers too little change and pockets the surplus from the till at the end of each day. On the way home from work one evening he stops at a supermarket and leaves without paying for a bottle of whiskey, which he conceals in his jacket.</w:t>
-      </w:r>
-    </w:p>
-    <w:p>
-      <w:r>
-        <w:lastRenderedPageBreak/>
+        <w:t xml:space="preserve">: Ajay’s a cashier at a petrol station. He regularly gives customers too little change and pockets the surplus from the till at the end of each day. On the way home from work one </w:t>
+      </w:r>
+      <w:proofErr w:type="gramStart"/>
+      <w:r>
+        <w:rPr>
+          <w:b/>
+          <w:bCs/>
+        </w:rPr>
+        <w:t>evening</w:t>
+      </w:r>
+      <w:proofErr w:type="gramEnd"/>
+      <w:r>
+        <w:rPr>
+          <w:b/>
+          <w:bCs/>
+        </w:rPr>
+        <w:t xml:space="preserve"> he stops at a supermarket and leaves without paying for a bottle of whiskey, which he conceals in his jacket.</w:t>
+      </w:r>
+    </w:p>
+    <w:p>
+      <w:r>
         <w:t>In this case, two offences were committed.</w:t>
       </w:r>
       <w:r>
@@ -1413,6 +1352,7 @@
           <w:b/>
           <w:bCs/>
         </w:rPr>
+        <w:lastRenderedPageBreak/>
         <w:t xml:space="preserve"> </w:t>
       </w:r>
       <w:r>
@@ -1433,213 +1373,398 @@
     </w:p>
     <w:p>
       <w:r>
-        <w:t xml:space="preserve">The two offences Marianne committed are theft and threatening behaviour. Theft, under the Theft Act 1968, Section 1, since she stole some jewellery from the owner's flat. Minimum sentence for it is community order, while maximum is 7 years' imprisonment. Given the circumstances, this would be an appropriate sentence-a suspended sentence or community order-taking into consideration the breach of trust as an </w:t>
-      </w:r>
+        <w:t>The two offences Marianne committed are theft and threatening behaviour. Theft, under the Theft Act 1968, Section 1, since she stole some jewellery from the owner's flat. Minimum sentence for it is community order, while maximum is 7 years' imprisonment. Given the circumstances, this would be an appropriate sentence-a suspended sentence or community order-taking into consideration the breach of trust as an employee but noting any remorse and recovery of the jewellery. The advantages are rehabilitation and not having to go to prison. Disadvantages are a criminal record and possible restitution payments. The victim benefits from the recovery of stolen property and justice being served but suffers emotional distress and a breach of trust.</w:t>
+      </w:r>
+    </w:p>
+    <w:p/>
+    <w:p>
+      <w:r>
+        <w:t xml:space="preserve">The second offence, threatening behaviour, is contrary to the Offences Against the Person Act 1861 or the Public Order Act 1986, both having minimum sentence of a fine or community order with a maximum of 5 years' imprisonment. A sentence of a community order or fine would be appropriate as the threat was verbal and no injury was caused. Marianne avoids the rigors of imprisonment and </w:t>
+      </w:r>
+      <w:r>
+        <w:t>can</w:t>
+      </w:r>
+      <w:r>
+        <w:t xml:space="preserve"> rehabilitate; however, she </w:t>
+      </w:r>
+      <w:r>
+        <w:t>must</w:t>
+      </w:r>
+      <w:r>
+        <w:t xml:space="preserve"> suffer stigma and a criminal record. The victim has the advantage of seeing the offender being brought to justice, but the psychological trauma and feelings of insecurity in their home environment are serious disadvantages.</w:t>
+      </w:r>
+    </w:p>
+    <w:p>
+      <w:pPr>
+        <w:rPr>
+          <w:b/>
+          <w:bCs/>
+        </w:rPr>
+      </w:pPr>
+      <w:r>
+        <w:rPr>
+          <w:b/>
+          <w:bCs/>
+        </w:rPr>
+        <w:t>Conclusion</w:t>
+      </w:r>
+    </w:p>
+    <w:p>
+      <w:pPr>
+        <w:rPr>
+          <w:b/>
+          <w:bCs/>
+          <w:u w:val="single"/>
+        </w:rPr>
+      </w:pPr>
+      <w:r>
+        <w:rPr>
+          <w:b/>
+          <w:bCs/>
+          <w:u w:val="single"/>
+        </w:rPr>
+        <w:t>Katie Piper: A Non-Fatal Offence</w:t>
+      </w:r>
+    </w:p>
+    <w:p>
+      <w:r>
+        <w:t xml:space="preserve"> Katie Piper is one of the famous victims of a non-fatal offence, and I think the attack she had to bear was shocking and cruel as it left a scar in her personal life and career. The throwing of acid on her face brought serious physical injuries and emotional pain. For Katie Piper, a model and TV personality who had it going well for her, this attack had a big effect on her </w:t>
+      </w:r>
+      <w:r>
+        <w:t>modelling</w:t>
+      </w:r>
+      <w:r>
+        <w:t xml:space="preserve"> career</w:t>
+      </w:r>
+      <w:r>
+        <w:t xml:space="preserve"> </w:t>
+      </w:r>
+      <w:r>
+        <w:t>considering the severity of the facial injuries sustained. However, she has proved quite strong by being an advocate for survivors of similar attacks, turning her experience into a source of hope for many.</w:t>
+      </w:r>
+    </w:p>
+    <w:p>
+      <w:r>
+        <w:t xml:space="preserve">News articles, such as one published by The Guardian, have mentioned her courage to confront her attackers and tell the world her story of recovery. Sentencing - Her attacker was sentenced to life imprisonment, something I find appropriate considering that the crime was premeditated and had permanent effects. This sentence might have deterred others, but it is not apparent whether the attacker was reformed. </w:t>
+      </w:r>
+    </w:p>
+    <w:p>
       <w:r>
         <w:lastRenderedPageBreak/>
-        <w:t>employee but noting any remorse and recovery of the jewellery. The advantages are rehabilitation and not having to go to prison. Disadvantages are a criminal record and possible restitution payments. The victim benefits from the recovery of stolen property and justice being served but suffers emotional distress and a breach of trust.</w:t>
+        <w:t xml:space="preserve">The impact of Katie Piper’s attack is it had an impact on her career as she at the time of the attack she was becoming a model, </w:t>
+      </w:r>
+      <w:r>
+        <w:t>it</w:t>
+      </w:r>
+      <w:r>
+        <w:t xml:space="preserve"> also impacted her mental health heavily afterwards as she</w:t>
+      </w:r>
+      <w:r>
+        <w:t xml:space="preserve"> </w:t>
+      </w:r>
+      <w:r>
+        <w:t xml:space="preserve">said she hated the way she looked after the attack. In </w:t>
+      </w:r>
+      <w:r>
+        <w:t>addition,</w:t>
+      </w:r>
+      <w:r>
+        <w:t xml:space="preserve"> she had to get multiple </w:t>
+      </w:r>
+      <w:r>
+        <w:t>surgeries</w:t>
+      </w:r>
+      <w:r>
+        <w:t xml:space="preserve"> to try fix her face and fix her eyesight</w:t>
+      </w:r>
+      <w:r>
+        <w:t xml:space="preserve"> </w:t>
+      </w:r>
+      <w:r>
+        <w:t>This would have heavily impacted her as even after the performed surgeries she would have never been the same.</w:t>
+      </w:r>
+      <w:r>
+        <w:t xml:space="preserve"> </w:t>
+      </w:r>
+    </w:p>
+    <w:p>
+      <w:r>
+        <w:t xml:space="preserve">The impact to the business that Katie Piper was modelling for </w:t>
+      </w:r>
+      <w:r>
+        <w:t xml:space="preserve">would </w:t>
+      </w:r>
+      <w:proofErr w:type="gramStart"/>
+      <w:r>
+        <w:t>had</w:t>
+      </w:r>
+      <w:proofErr w:type="gramEnd"/>
+      <w:r>
+        <w:t xml:space="preserve"> been losing a famous client and a high value client due to the damage caused to her face</w:t>
+      </w:r>
+    </w:p>
+    <w:p>
+      <w:pPr>
+        <w:rPr>
+          <w:color w:val="FF0000"/>
+        </w:rPr>
+      </w:pPr>
+      <w:r>
+        <w:rPr>
+          <w:color w:val="FF0000"/>
+        </w:rPr>
+        <w:t>What is the impact to Business (model agency and whom she was going to model for?), impact to the offenders? What similar case have you researched that supports your impact?</w:t>
+      </w:r>
+    </w:p>
+    <w:p>
+      <w:pPr>
+        <w:rPr>
+          <w:b/>
+          <w:bCs/>
+          <w:u w:val="single"/>
+        </w:rPr>
+      </w:pPr>
+      <w:r>
+        <w:rPr>
+          <w:b/>
+          <w:bCs/>
+          <w:u w:val="single"/>
+        </w:rPr>
+        <w:t>London Bombings 2005: A Fatal Offence</w:t>
+      </w:r>
+    </w:p>
+    <w:p>
+      <w:r>
+        <w:t>In my opinion, the attacks were among the most tragic and nonsensical happenings in modern UK history therefore, it must result in charges for a fatal offence for the London Bombings of 2005. These planned bombings on the London transport system caused the deaths of 52 people and injured hundreds, leaving many families devastated and communities in grief. The aftermath has had an enormous impact on the victims' families, who to this date cope with the loss of their loved ones; similarly, businesses around those areas faced disruptions and financial losses. Reports from the time, such as by the BBC, underlined the deep impact on society and the determination of the city to recover. Regarding sentencing, many of those involved in the attacks died, and some linked to the planning were caught and sentenced. The sentences on co-conspirators were heavy, proving the gravity of their actions.</w:t>
+      </w:r>
+    </w:p>
+    <w:p>
+      <w:r>
+        <w:t xml:space="preserve">However, it is hard to know if these sentences changed the individuals involved.  </w:t>
+      </w:r>
+    </w:p>
+    <w:p>
+      <w:pPr>
+        <w:rPr>
+          <w:color w:val="FF0000"/>
+        </w:rPr>
+      </w:pPr>
+      <w:r>
+        <w:rPr>
+          <w:color w:val="FF0000"/>
+        </w:rPr>
+        <w:t>What is the impact to the victim</w:t>
+      </w:r>
+      <w:r>
+        <w:rPr>
+          <w:color w:val="FF0000"/>
+        </w:rPr>
+        <w:t>s/families</w:t>
+      </w:r>
+      <w:r>
+        <w:rPr>
+          <w:color w:val="FF0000"/>
+        </w:rPr>
+        <w:t>? What is the impact to Business</w:t>
+      </w:r>
+      <w:r>
+        <w:rPr>
+          <w:color w:val="FF0000"/>
+        </w:rPr>
+        <w:t>es affected</w:t>
+      </w:r>
+      <w:r>
+        <w:rPr>
+          <w:color w:val="FF0000"/>
+        </w:rPr>
+        <w:t xml:space="preserve">, impact to the offenders? What similar case </w:t>
+      </w:r>
+      <w:r>
+        <w:rPr>
+          <w:color w:val="FF0000"/>
+        </w:rPr>
+        <w:t>[USE MANCHESTER BOMBING</w:t>
+      </w:r>
+      <w:r>
+        <w:rPr>
+          <w:color w:val="FF0000"/>
+        </w:rPr>
+        <w:t>]</w:t>
+      </w:r>
+      <w:r>
+        <w:rPr>
+          <w:color w:val="FF0000"/>
+        </w:rPr>
+        <w:t xml:space="preserve"> </w:t>
+      </w:r>
+      <w:r>
+        <w:rPr>
+          <w:color w:val="FF0000"/>
+        </w:rPr>
+        <w:t>have you researched that supports your impact?</w:t>
+      </w:r>
+    </w:p>
+    <w:p>
+      <w:pPr>
+        <w:rPr>
+          <w:b/>
+          <w:bCs/>
+          <w:u w:val="single"/>
+        </w:rPr>
+      </w:pPr>
+    </w:p>
+    <w:p>
+      <w:pPr>
+        <w:rPr>
+          <w:b/>
+          <w:bCs/>
+          <w:u w:val="single"/>
+        </w:rPr>
+      </w:pPr>
+      <w:r>
+        <w:rPr>
+          <w:b/>
+          <w:bCs/>
+          <w:u w:val="single"/>
+        </w:rPr>
+        <w:t>London Bombings 2005: Criminal Damage</w:t>
+      </w:r>
+    </w:p>
+    <w:p>
+      <w:r>
+        <w:t xml:space="preserve"> The London Bombings of 2005 also caused major damage to Transport for London (TFL) property.</w:t>
+      </w:r>
+    </w:p>
+    <w:p>
+      <w:r>
+        <w:t>This case, in my opinion, shows the vulnerability of public transport systems towards such attacks and the grave aftermath.</w:t>
+      </w:r>
+    </w:p>
+    <w:p>
+      <w:r>
+        <w:t xml:space="preserve">TFL had the massive tasks of repairing the damaged trains and stations as well as reassuring the public that it was safe to commute again. Newspaper articles, such as in The Independent talked about the financial and logistical burdens that TFL faced in </w:t>
+      </w:r>
+      <w:r>
+        <w:lastRenderedPageBreak/>
+        <w:t>recovery. Several of the attackers were caught and convicted and given either life sentences or very long prison sentences. Whether this sentencing acted to deter others planning atrocities is unknown.</w:t>
+      </w:r>
+    </w:p>
+    <w:p>
+      <w:r>
+        <w:t xml:space="preserve">The punishments, though minimal, sent a loud message against terrorism and gave partial justice to the victims.  </w:t>
+      </w:r>
+    </w:p>
+    <w:p>
+      <w:pPr>
+        <w:rPr>
+          <w:color w:val="FF0000"/>
+        </w:rPr>
+      </w:pPr>
+      <w:r>
+        <w:rPr>
+          <w:color w:val="FF0000"/>
+        </w:rPr>
+        <w:t>What is the impact to the victim</w:t>
+      </w:r>
+      <w:r>
+        <w:rPr>
+          <w:color w:val="FF0000"/>
+        </w:rPr>
+        <w:t>s/families (residents of the areas affected)</w:t>
+      </w:r>
+      <w:r>
+        <w:rPr>
+          <w:color w:val="FF0000"/>
+        </w:rPr>
+        <w:t>? What is the impact to Business</w:t>
+      </w:r>
+      <w:r>
+        <w:rPr>
+          <w:color w:val="FF0000"/>
+        </w:rPr>
+        <w:t>es affected</w:t>
+      </w:r>
+      <w:r>
+        <w:rPr>
+          <w:color w:val="FF0000"/>
+        </w:rPr>
+        <w:t>, impact to the offenders? What similar case have you researched that supports your impact?</w:t>
       </w:r>
     </w:p>
     <w:p/>
     <w:p>
-      <w:r>
-        <w:t xml:space="preserve">The second offence, threatening behaviour, is contrary to the Offences Against the Person Act 1861 or the Public Order Act 1986, both having minimum sentence of a fine or community order with a maximum of 5 years' imprisonment. A sentence of a community order or fine would be appropriate as the threat was verbal and no injury was caused. Marianne avoids the rigors of imprisonment and </w:t>
-      </w:r>
-      <w:r>
-        <w:t>can</w:t>
-      </w:r>
-      <w:r>
-        <w:t xml:space="preserve"> rehabilitate; however, she </w:t>
-      </w:r>
-      <w:r>
-        <w:t>must</w:t>
-      </w:r>
-      <w:r>
-        <w:t xml:space="preserve"> suffer stigma and a criminal record. The victim has the advantage of seeing the offender being brought to justice, but the psychological trauma and feelings of insecurity in their home environment are serious disadvantages.</w:t>
+      <w:pPr>
+        <w:rPr>
+          <w:b/>
+          <w:bCs/>
+          <w:u w:val="single"/>
+        </w:rPr>
+      </w:pPr>
+      <w:r>
+        <w:rPr>
+          <w:b/>
+          <w:bCs/>
+          <w:u w:val="single"/>
+        </w:rPr>
+        <w:t xml:space="preserve">References </w:t>
+      </w:r>
+    </w:p>
+    <w:p>
+      <w:r>
+        <w:t>1. The Guardian, 2024. Acid attack survivor Katie Piper's journey to recovery. Available at: https://www.theguardian.com [Accessed 12 December 2024].</w:t>
+      </w:r>
+    </w:p>
+    <w:p>
+      <w:r>
+        <w:t>2. BBC, 2024. London Bombings: The impact on victims and society. Available at: https://www.bbc.co.uk [Accessed 12 December 2024].</w:t>
+      </w:r>
+    </w:p>
+    <w:p>
+      <w:r>
+        <w:t xml:space="preserve"> 3. The Independent, 2024. Damage to TFL and Recovery After Bombings Available at: https://www.independent.co.uk [Accessed 12 December 2024].</w:t>
+      </w:r>
+    </w:p>
+    <w:p>
+      <w:r>
+        <w:t xml:space="preserve">4. </w:t>
+      </w:r>
+      <w:r>
+        <w:t xml:space="preserve">Noor Nanji (2025). Katie Piper gets ‘artificial eye’ 16 years after acid attack. </w:t>
+      </w:r>
+      <w:r>
+        <w:rPr>
+          <w:i/>
+          <w:iCs/>
+        </w:rPr>
+        <w:t>BBC News</w:t>
+      </w:r>
+      <w:r>
+        <w:t xml:space="preserve">. [online] 11 Jan. Available at: </w:t>
+      </w:r>
+      <w:hyperlink r:id="rId10" w:history="1">
+        <w:r>
+          <w:rPr>
+            <w:rStyle w:val="Hyperlink"/>
+          </w:rPr>
+          <w:t>https://www.bbc.co.uk/news/articles/c627ry9w5xzo</w:t>
+        </w:r>
+      </w:hyperlink>
+      <w:r>
+        <w:t xml:space="preserve"> </w:t>
+      </w:r>
+      <w:r>
+        <w:t>[Accessed 12 Dec. 2024].</w:t>
       </w:r>
     </w:p>
     <w:p/>
-    <w:p>
-      <w:r>
-        <w:t>Conclusion</w:t>
-      </w:r>
-    </w:p>
     <w:p/>
     <w:p>
-      <w:pPr>
-        <w:rPr>
-          <w:b/>
-          <w:bCs/>
-          <w:u w:val="single"/>
-        </w:rPr>
-      </w:pPr>
-      <w:r>
-        <w:rPr>
-          <w:b/>
-          <w:bCs/>
-          <w:u w:val="single"/>
-        </w:rPr>
-        <w:t>Katie Piper: A Non-Fatal Offence</w:t>
-      </w:r>
-    </w:p>
-    <w:p>
-      <w:r>
-        <w:t xml:space="preserve"> Katie Piper is one of the famous victims of a non-fatal offence, and I think the attack she had to bear was shocking and cruel as it left a scar in her personal life and career. The throwing of acid on her face brought serious physical injuries and emotional pain. For Katie Piper, a model and TV personality who had it going well for her, this attack had a big effect on her </w:t>
-      </w:r>
-      <w:proofErr w:type="spellStart"/>
-      <w:r>
-        <w:t>modeling</w:t>
-      </w:r>
-      <w:proofErr w:type="spellEnd"/>
-      <w:r>
-        <w:t xml:space="preserve"> career, considering the severity of the facial injuries sustained. However, she has proved quite strong by being an advocate for survivors of similar attacks, turning her experience into a source of hope for many.</w:t>
-      </w:r>
-    </w:p>
-    <w:p>
-      <w:r>
-        <w:t xml:space="preserve">News articles, such as one published by The Guardian, have mentioned her courage to confront her attackers and tell the world her story of recovery. Sentencing - Her attacker was sentenced to life imprisonment, something I find appropriate considering that the crime was premeditated and had permanent effects. This sentence might have deterred others, but it is not apparent whether the attacker was reformed. </w:t>
-      </w:r>
-    </w:p>
-    <w:p>
-      <w:pPr>
-        <w:rPr>
-          <w:b/>
-          <w:bCs/>
-          <w:u w:val="single"/>
-        </w:rPr>
-      </w:pPr>
-    </w:p>
-    <w:p>
-      <w:pPr>
-        <w:rPr>
-          <w:b/>
-          <w:bCs/>
-          <w:u w:val="single"/>
-        </w:rPr>
-      </w:pPr>
-      <w:r>
-        <w:rPr>
-          <w:b/>
-          <w:bCs/>
-          <w:u w:val="single"/>
-        </w:rPr>
-        <w:t>London Bombings 2005: A Fatal Offence</w:t>
-      </w:r>
-    </w:p>
-    <w:p>
-      <w:r>
-        <w:t>In my opinion, the attacks were among the most tragic and nonsensical happenings in modern UK history</w:t>
-      </w:r>
-      <w:r>
-        <w:t xml:space="preserve"> </w:t>
-      </w:r>
-      <w:r>
-        <w:t xml:space="preserve">therefore, it must result in charges for a fatal offence for the London Bombings of 2005. These planned bombings on the London transport system caused the deaths of 52 people and injured hundreds, leaving many families devastated and communities in grief. The aftermath has had an enormous impact on the victims' </w:t>
-      </w:r>
-      <w:r>
-        <w:lastRenderedPageBreak/>
-        <w:t>families, who to this date cope with the loss of their loved ones; similarly, businesses around those areas faced disruptions and financial losses. Reports from the time, such as by the BBC, underlined the deep impact on society and the determination of the city to recover. Regarding sentencing, many of those involved in the attacks died, and some linked to the planning were caught and sentenced. The sentences on co-conspirators were heavy, proving the gravity of their actions.</w:t>
-      </w:r>
-    </w:p>
-    <w:p>
-      <w:r>
-        <w:t xml:space="preserve">However, it is hard to know if these sentences changed the individuals involved.  </w:t>
-      </w:r>
-    </w:p>
-    <w:p>
-      <w:pPr>
-        <w:rPr>
-          <w:b/>
-          <w:bCs/>
-          <w:u w:val="single"/>
-        </w:rPr>
-      </w:pPr>
-    </w:p>
-    <w:p>
-      <w:pPr>
-        <w:rPr>
-          <w:b/>
-          <w:bCs/>
-          <w:u w:val="single"/>
-        </w:rPr>
-      </w:pPr>
-      <w:r>
-        <w:rPr>
-          <w:b/>
-          <w:bCs/>
-          <w:u w:val="single"/>
-        </w:rPr>
-        <w:t>London Bombings 2005: Criminal Damage</w:t>
-      </w:r>
-    </w:p>
-    <w:p>
-      <w:r>
-        <w:t xml:space="preserve"> The London Bombings of 2005 also caused major damage to Transport for London (TFL) property.</w:t>
-      </w:r>
-    </w:p>
-    <w:p>
-      <w:r>
-        <w:t>This case, in my opinion, shows the vulnerability of public transport systems towards such attacks and the grave aftermath.</w:t>
-      </w:r>
-    </w:p>
-    <w:p>
-      <w:r>
-        <w:t xml:space="preserve">TFL had the massive tasks of repairing the damaged trains and stations as well as reassuring the public that it was safe to commute again. Newspaper articles, such as in The Independent talked about the financial and logistical burdens that TFL faced in recovery. </w:t>
-      </w:r>
-      <w:r>
-        <w:t>Several of</w:t>
-      </w:r>
-      <w:r>
-        <w:t xml:space="preserve"> the attackers were caught and convicted and given either life sentences or very long prison sentences. Whether this sentencing acted to deter others planning atrocities is unknown.</w:t>
-      </w:r>
-    </w:p>
-    <w:p>
-      <w:r>
-        <w:t xml:space="preserve">The punishments, though minimal, sent a loud message against terrorism and gave partial justice to the victims.  </w:t>
-      </w:r>
-    </w:p>
-    <w:p/>
-    <w:p>
-      <w:pPr>
-        <w:rPr>
-          <w:b/>
-          <w:bCs/>
-          <w:u w:val="single"/>
-        </w:rPr>
-      </w:pPr>
-      <w:r>
-        <w:rPr>
-          <w:b/>
-          <w:bCs/>
-          <w:u w:val="single"/>
-        </w:rPr>
-        <w:t xml:space="preserve">References </w:t>
-      </w:r>
-    </w:p>
-    <w:p>
-      <w:r>
-        <w:t>1. The Guardian, 2024. Acid attack survivor Katie Piper's journey to recovery. Available at: https://www.theguardian.com [Accessed 12 December 2024].</w:t>
-      </w:r>
-    </w:p>
-    <w:p>
-      <w:r>
-        <w:t>2. BBC, 2024. London Bombings: The impact on victims and society. Available at: https://www.bbc.co.uk [Accessed 12 December 2024].</w:t>
-      </w:r>
-    </w:p>
-    <w:p>
-      <w:r>
-        <w:t xml:space="preserve"> 3. The Independent, 2024. Damage to TFL and Recovery After Bombings Available at: https://www.independent.co.uk [Accessed 12 December 2024].</w:t>
-      </w:r>
-    </w:p>
-    <w:p/>
-    <w:p>
       <w:r>
         <w:br/>
       </w:r>
     </w:p>
     <w:p>
       <w:r>
-        <w:lastRenderedPageBreak/>
         <w:br/>
       </w:r>
       <w:r>
@@ -1648,8 +1773,8 @@
     </w:p>
     <w:p/>
     <w:sectPr>
-      <w:headerReference w:type="default" r:id="rId10"/>
-      <w:footerReference w:type="default" r:id="rId11"/>
+      <w:headerReference w:type="default" r:id="rId11"/>
+      <w:footerReference w:type="default" r:id="rId12"/>
       <w:pgSz w:w="11906" w:h="16838"/>
       <w:pgMar w:top="1440" w:right="1440" w:bottom="1440" w:left="1440" w:header="708" w:footer="708" w:gutter="0"/>
       <w:cols w:space="708"/>
@@ -1660,7 +1785,7 @@
 </file>
 
 <file path=word/endnotes.xml><?xml version="1.0" encoding="utf-8"?>
-<w:endnotes xmlns:wpc="http://schemas.microsoft.com/office/word/2010/wordprocessingCanvas" xmlns:cx="http://schemas.microsoft.com/office/drawing/2014/chartex" xmlns:cx1="http://schemas.microsoft.com/office/drawing/2015/9/8/chartex" xmlns:cx2="http://schemas.microsoft.com/office/drawing/2015/10/21/chartex" xmlns:cx3="http://schemas.microsoft.com/office/drawing/2016/5/9/chartex" xmlns:cx4="http://schemas.microsoft.com/office/drawing/2016/5/10/chartex" xmlns:cx5="http://schemas.microsoft.com/office/drawing/2016/5/11/chartex" xmlns:cx6="http://schemas.microsoft.com/office/drawing/2016/5/12/chartex" xmlns:cx7="http://schemas.microsoft.com/office/drawing/2016/5/13/chartex" xmlns:cx8="http://schemas.microsoft.com/office/drawing/2016/5/14/chartex" xmlns:mc="http://schemas.openxmlformats.org/markup-compatibility/2006" xmlns:aink="http://schemas.microsoft.com/office/drawing/2016/ink" xmlns:am3d="http://schemas.microsoft.com/office/drawing/2017/model3d" xmlns:o="urn:schemas-microsoft-com:office:office" xmlns:oel="http://schemas.microsoft.com/office/2019/extlst" xmlns:r="http://schemas.openxmlformats.org/officeDocument/2006/relationships" xmlns:m="http://schemas.openxmlformats.org/officeDocument/2006/math" xmlns:v="urn:schemas-microsoft-com:vml" xmlns:wp14="http://schemas.microsoft.com/office/word/2010/wordprocessingDrawing" xmlns:wp="http://schemas.openxmlformats.org/drawingml/2006/wordprocessingDrawing" xmlns:w10="urn:schemas-microsoft-com:office:word" xmlns:w="http://schemas.openxmlformats.org/wordprocessingml/2006/main" xmlns:w14="http://schemas.microsoft.com/office/word/2010/wordml" xmlns:w15="http://schemas.microsoft.com/office/word/2012/wordml" xmlns:w16cex="http://schemas.microsoft.com/office/word/2018/wordml/cex" xmlns:w16cid="http://schemas.microsoft.com/office/word/2016/wordml/cid" xmlns:w16="http://schemas.microsoft.com/office/word/2018/wordml" xmlns:w16du="http://schemas.microsoft.com/office/word/2023/wordml/word16du" xmlns:w16sdtdh="http://schemas.microsoft.com/office/word/2020/wordml/sdtdatahash" xmlns:w16se="http://schemas.microsoft.com/office/word/2015/wordml/symex" xmlns:wpg="http://schemas.microsoft.com/office/word/2010/wordprocessingGroup" xmlns:wpi="http://schemas.microsoft.com/office/word/2010/wordprocessingInk" xmlns:wne="http://schemas.microsoft.com/office/word/2006/wordml" xmlns:wps="http://schemas.microsoft.com/office/word/2010/wordprocessingShape" mc:Ignorable="w14 w15 w16se w16cid w16 w16cex w16sdtdh w16du wp14">
+<w:endnotes xmlns:wpc="http://schemas.microsoft.com/office/word/2010/wordprocessingCanvas" xmlns:cx="http://schemas.microsoft.com/office/drawing/2014/chartex" xmlns:cx1="http://schemas.microsoft.com/office/drawing/2015/9/8/chartex" xmlns:cx2="http://schemas.microsoft.com/office/drawing/2015/10/21/chartex" xmlns:cx3="http://schemas.microsoft.com/office/drawing/2016/5/9/chartex" xmlns:cx4="http://schemas.microsoft.com/office/drawing/2016/5/10/chartex" xmlns:cx5="http://schemas.microsoft.com/office/drawing/2016/5/11/chartex" xmlns:cx6="http://schemas.microsoft.com/office/drawing/2016/5/12/chartex" xmlns:cx7="http://schemas.microsoft.com/office/drawing/2016/5/13/chartex" xmlns:cx8="http://schemas.microsoft.com/office/drawing/2016/5/14/chartex" xmlns:mc="http://schemas.openxmlformats.org/markup-compatibility/2006" xmlns:aink="http://schemas.microsoft.com/office/drawing/2016/ink" xmlns:am3d="http://schemas.microsoft.com/office/drawing/2017/model3d" xmlns:o="urn:schemas-microsoft-com:office:office" xmlns:oel="http://schemas.microsoft.com/office/2019/extlst" xmlns:r="http://schemas.openxmlformats.org/officeDocument/2006/relationships" xmlns:m="http://schemas.openxmlformats.org/officeDocument/2006/math" xmlns:v="urn:schemas-microsoft-com:vml" xmlns:wp14="http://schemas.microsoft.com/office/word/2010/wordprocessingDrawing" xmlns:wp="http://schemas.openxmlformats.org/drawingml/2006/wordprocessingDrawing" xmlns:w10="urn:schemas-microsoft-com:office:word" xmlns:w="http://schemas.openxmlformats.org/wordprocessingml/2006/main" xmlns:w14="http://schemas.microsoft.com/office/word/2010/wordml" xmlns:w15="http://schemas.microsoft.com/office/word/2012/wordml" xmlns:w16cex="http://schemas.microsoft.com/office/word/2018/wordml/cex" xmlns:w16cid="http://schemas.microsoft.com/office/word/2016/wordml/cid" xmlns:w16="http://schemas.microsoft.com/office/word/2018/wordml" xmlns:w16du="http://schemas.microsoft.com/office/word/2023/wordml/word16du" xmlns:w16sdtdh="http://schemas.microsoft.com/office/word/2020/wordml/sdtdatahash" xmlns:w16sdtfl="http://schemas.microsoft.com/office/word/2024/wordml/sdtformatlock" xmlns:w16se="http://schemas.microsoft.com/office/word/2015/wordml/symex" xmlns:wpg="http://schemas.microsoft.com/office/word/2010/wordprocessingGroup" xmlns:wpi="http://schemas.microsoft.com/office/word/2010/wordprocessingInk" xmlns:wne="http://schemas.microsoft.com/office/word/2006/wordml" xmlns:wps="http://schemas.microsoft.com/office/word/2010/wordprocessingShape" mc:Ignorable="w14 w15 w16se w16cid w16 w16cex w16sdtdh w16sdtfl w16du wp14">
   <w:endnote w:type="separator" w:id="-1">
     <w:p>
       <w:pPr>
@@ -1685,7 +1810,7 @@
 </file>
 
 <file path=word/footer1.xml><?xml version="1.0" encoding="utf-8"?>
-<w:ftr xmlns:wpc="http://schemas.microsoft.com/office/word/2010/wordprocessingCanvas" xmlns:cx="http://schemas.microsoft.com/office/drawing/2014/chartex" xmlns:cx1="http://schemas.microsoft.com/office/drawing/2015/9/8/chartex" xmlns:cx2="http://schemas.microsoft.com/office/drawing/2015/10/21/chartex" xmlns:cx3="http://schemas.microsoft.com/office/drawing/2016/5/9/chartex" xmlns:cx4="http://schemas.microsoft.com/office/drawing/2016/5/10/chartex" xmlns:cx5="http://schemas.microsoft.com/office/drawing/2016/5/11/chartex" xmlns:cx6="http://schemas.microsoft.com/office/drawing/2016/5/12/chartex" xmlns:cx7="http://schemas.microsoft.com/office/drawing/2016/5/13/chartex" xmlns:cx8="http://schemas.microsoft.com/office/drawing/2016/5/14/chartex" xmlns:mc="http://schemas.openxmlformats.org/markup-compatibility/2006" xmlns:aink="http://schemas.microsoft.com/office/drawing/2016/ink" xmlns:am3d="http://schemas.microsoft.com/office/drawing/2017/model3d" xmlns:o="urn:schemas-microsoft-com:office:office" xmlns:oel="http://schemas.microsoft.com/office/2019/extlst" xmlns:r="http://schemas.openxmlformats.org/officeDocument/2006/relationships" xmlns:m="http://schemas.openxmlformats.org/officeDocument/2006/math" xmlns:v="urn:schemas-microsoft-com:vml" xmlns:wp14="http://schemas.microsoft.com/office/word/2010/wordprocessingDrawing" xmlns:wp="http://schemas.openxmlformats.org/drawingml/2006/wordprocessingDrawing" xmlns:w10="urn:schemas-microsoft-com:office:word" xmlns:w="http://schemas.openxmlformats.org/wordprocessingml/2006/main" xmlns:w14="http://schemas.microsoft.com/office/word/2010/wordml" xmlns:w15="http://schemas.microsoft.com/office/word/2012/wordml" xmlns:w16cex="http://schemas.microsoft.com/office/word/2018/wordml/cex" xmlns:w16cid="http://schemas.microsoft.com/office/word/2016/wordml/cid" xmlns:w16="http://schemas.microsoft.com/office/word/2018/wordml" xmlns:w16du="http://schemas.microsoft.com/office/word/2023/wordml/word16du" xmlns:w16sdtdh="http://schemas.microsoft.com/office/word/2020/wordml/sdtdatahash" xmlns:w16se="http://schemas.microsoft.com/office/word/2015/wordml/symex" xmlns:wpg="http://schemas.microsoft.com/office/word/2010/wordprocessingGroup" xmlns:wpi="http://schemas.microsoft.com/office/word/2010/wordprocessingInk" xmlns:wne="http://schemas.microsoft.com/office/word/2006/wordml" xmlns:wps="http://schemas.microsoft.com/office/word/2010/wordprocessingShape" mc:Ignorable="w14 w15 w16se w16cid w16 w16cex w16sdtdh w16du wp14">
+<w:ftr xmlns:wpc="http://schemas.microsoft.com/office/word/2010/wordprocessingCanvas" xmlns:cx="http://schemas.microsoft.com/office/drawing/2014/chartex" xmlns:cx1="http://schemas.microsoft.com/office/drawing/2015/9/8/chartex" xmlns:cx2="http://schemas.microsoft.com/office/drawing/2015/10/21/chartex" xmlns:cx3="http://schemas.microsoft.com/office/drawing/2016/5/9/chartex" xmlns:cx4="http://schemas.microsoft.com/office/drawing/2016/5/10/chartex" xmlns:cx5="http://schemas.microsoft.com/office/drawing/2016/5/11/chartex" xmlns:cx6="http://schemas.microsoft.com/office/drawing/2016/5/12/chartex" xmlns:cx7="http://schemas.microsoft.com/office/drawing/2016/5/13/chartex" xmlns:cx8="http://schemas.microsoft.com/office/drawing/2016/5/14/chartex" xmlns:mc="http://schemas.openxmlformats.org/markup-compatibility/2006" xmlns:aink="http://schemas.microsoft.com/office/drawing/2016/ink" xmlns:am3d="http://schemas.microsoft.com/office/drawing/2017/model3d" xmlns:o="urn:schemas-microsoft-com:office:office" xmlns:oel="http://schemas.microsoft.com/office/2019/extlst" xmlns:r="http://schemas.openxmlformats.org/officeDocument/2006/relationships" xmlns:m="http://schemas.openxmlformats.org/officeDocument/2006/math" xmlns:v="urn:schemas-microsoft-com:vml" xmlns:wp14="http://schemas.microsoft.com/office/word/2010/wordprocessingDrawing" xmlns:wp="http://schemas.openxmlformats.org/drawingml/2006/wordprocessingDrawing" xmlns:w10="urn:schemas-microsoft-com:office:word" xmlns:w="http://schemas.openxmlformats.org/wordprocessingml/2006/main" xmlns:w14="http://schemas.microsoft.com/office/word/2010/wordml" xmlns:w15="http://schemas.microsoft.com/office/word/2012/wordml" xmlns:w16cex="http://schemas.microsoft.com/office/word/2018/wordml/cex" xmlns:w16cid="http://schemas.microsoft.com/office/word/2016/wordml/cid" xmlns:w16="http://schemas.microsoft.com/office/word/2018/wordml" xmlns:w16du="http://schemas.microsoft.com/office/word/2023/wordml/word16du" xmlns:w16sdtdh="http://schemas.microsoft.com/office/word/2020/wordml/sdtdatahash" xmlns:w16sdtfl="http://schemas.microsoft.com/office/word/2024/wordml/sdtformatlock" xmlns:w16se="http://schemas.microsoft.com/office/word/2015/wordml/symex" xmlns:wpg="http://schemas.microsoft.com/office/word/2010/wordprocessingGroup" xmlns:wpi="http://schemas.microsoft.com/office/word/2010/wordprocessingInk" xmlns:wne="http://schemas.microsoft.com/office/word/2006/wordml" xmlns:wps="http://schemas.microsoft.com/office/word/2010/wordprocessingShape" mc:Ignorable="w14 w15 w16se w16cid w16 w16cex w16sdtdh w16sdtfl w16du wp14">
   <w:sdt>
     <w:sdtPr>
       <w:id w:val="-585534815"/>
@@ -1737,7 +1862,7 @@
 </file>
 
 <file path=word/footnotes.xml><?xml version="1.0" encoding="utf-8"?>
-<w:footnotes xmlns:wpc="http://schemas.microsoft.com/office/word/2010/wordprocessingCanvas" xmlns:cx="http://schemas.microsoft.com/office/drawing/2014/chartex" xmlns:cx1="http://schemas.microsoft.com/office/drawing/2015/9/8/chartex" xmlns:cx2="http://schemas.microsoft.com/office/drawing/2015/10/21/chartex" xmlns:cx3="http://schemas.microsoft.com/office/drawing/2016/5/9/chartex" xmlns:cx4="http://schemas.microsoft.com/office/drawing/2016/5/10/chartex" xmlns:cx5="http://schemas.microsoft.com/office/drawing/2016/5/11/chartex" xmlns:cx6="http://schemas.microsoft.com/office/drawing/2016/5/12/chartex" xmlns:cx7="http://schemas.microsoft.com/office/drawing/2016/5/13/chartex" xmlns:cx8="http://schemas.microsoft.com/office/drawing/2016/5/14/chartex" xmlns:mc="http://schemas.openxmlformats.org/markup-compatibility/2006" xmlns:aink="http://schemas.microsoft.com/office/drawing/2016/ink" xmlns:am3d="http://schemas.microsoft.com/office/drawing/2017/model3d" xmlns:o="urn:schemas-microsoft-com:office:office" xmlns:oel="http://schemas.microsoft.com/office/2019/extlst" xmlns:r="http://schemas.openxmlformats.org/officeDocument/2006/relationships" xmlns:m="http://schemas.openxmlformats.org/officeDocument/2006/math" xmlns:v="urn:schemas-microsoft-com:vml" xmlns:wp14="http://schemas.microsoft.com/office/word/2010/wordprocessingDrawing" xmlns:wp="http://schemas.openxmlformats.org/drawingml/2006/wordprocessingDrawing" xmlns:w10="urn:schemas-microsoft-com:office:word" xmlns:w="http://schemas.openxmlformats.org/wordprocessingml/2006/main" xmlns:w14="http://schemas.microsoft.com/office/word/2010/wordml" xmlns:w15="http://schemas.microsoft.com/office/word/2012/wordml" xmlns:w16cex="http://schemas.microsoft.com/office/word/2018/wordml/cex" xmlns:w16cid="http://schemas.microsoft.com/office/word/2016/wordml/cid" xmlns:w16="http://schemas.microsoft.com/office/word/2018/wordml" xmlns:w16du="http://schemas.microsoft.com/office/word/2023/wordml/word16du" xmlns:w16sdtdh="http://schemas.microsoft.com/office/word/2020/wordml/sdtdatahash" xmlns:w16se="http://schemas.microsoft.com/office/word/2015/wordml/symex" xmlns:wpg="http://schemas.microsoft.com/office/word/2010/wordprocessingGroup" xmlns:wpi="http://schemas.microsoft.com/office/word/2010/wordprocessingInk" xmlns:wne="http://schemas.microsoft.com/office/word/2006/wordml" xmlns:wps="http://schemas.microsoft.com/office/word/2010/wordprocessingShape" mc:Ignorable="w14 w15 w16se w16cid w16 w16cex w16sdtdh w16du wp14">
+<w:footnotes xmlns:wpc="http://schemas.microsoft.com/office/word/2010/wordprocessingCanvas" xmlns:cx="http://schemas.microsoft.com/office/drawing/2014/chartex" xmlns:cx1="http://schemas.microsoft.com/office/drawing/2015/9/8/chartex" xmlns:cx2="http://schemas.microsoft.com/office/drawing/2015/10/21/chartex" xmlns:cx3="http://schemas.microsoft.com/office/drawing/2016/5/9/chartex" xmlns:cx4="http://schemas.microsoft.com/office/drawing/2016/5/10/chartex" xmlns:cx5="http://schemas.microsoft.com/office/drawing/2016/5/11/chartex" xmlns:cx6="http://schemas.microsoft.com/office/drawing/2016/5/12/chartex" xmlns:cx7="http://schemas.microsoft.com/office/drawing/2016/5/13/chartex" xmlns:cx8="http://schemas.microsoft.com/office/drawing/2016/5/14/chartex" xmlns:mc="http://schemas.openxmlformats.org/markup-compatibility/2006" xmlns:aink="http://schemas.microsoft.com/office/drawing/2016/ink" xmlns:am3d="http://schemas.microsoft.com/office/drawing/2017/model3d" xmlns:o="urn:schemas-microsoft-com:office:office" xmlns:oel="http://schemas.microsoft.com/office/2019/extlst" xmlns:r="http://schemas.openxmlformats.org/officeDocument/2006/relationships" xmlns:m="http://schemas.openxmlformats.org/officeDocument/2006/math" xmlns:v="urn:schemas-microsoft-com:vml" xmlns:wp14="http://schemas.microsoft.com/office/word/2010/wordprocessingDrawing" xmlns:wp="http://schemas.openxmlformats.org/drawingml/2006/wordprocessingDrawing" xmlns:w10="urn:schemas-microsoft-com:office:word" xmlns:w="http://schemas.openxmlformats.org/wordprocessingml/2006/main" xmlns:w14="http://schemas.microsoft.com/office/word/2010/wordml" xmlns:w15="http://schemas.microsoft.com/office/word/2012/wordml" xmlns:w16cex="http://schemas.microsoft.com/office/word/2018/wordml/cex" xmlns:w16cid="http://schemas.microsoft.com/office/word/2016/wordml/cid" xmlns:w16="http://schemas.microsoft.com/office/word/2018/wordml" xmlns:w16du="http://schemas.microsoft.com/office/word/2023/wordml/word16du" xmlns:w16sdtdh="http://schemas.microsoft.com/office/word/2020/wordml/sdtdatahash" xmlns:w16sdtfl="http://schemas.microsoft.com/office/word/2024/wordml/sdtformatlock" xmlns:w16se="http://schemas.microsoft.com/office/word/2015/wordml/symex" xmlns:wpg="http://schemas.microsoft.com/office/word/2010/wordprocessingGroup" xmlns:wpi="http://schemas.microsoft.com/office/word/2010/wordprocessingInk" xmlns:wne="http://schemas.microsoft.com/office/word/2006/wordml" xmlns:wps="http://schemas.microsoft.com/office/word/2010/wordprocessingShape" mc:Ignorable="w14 w15 w16se w16cid w16 w16cex w16sdtdh w16sdtfl w16du wp14">
   <w:footnote w:type="separator" w:id="-1">
     <w:p>
       <w:pPr>
@@ -1762,7 +1887,7 @@
 </file>
 
 <file path=word/header1.xml><?xml version="1.0" encoding="utf-8"?>
-<w:hdr xmlns:wpc="http://schemas.microsoft.com/office/word/2010/wordprocessingCanvas" xmlns:cx="http://schemas.microsoft.com/office/drawing/2014/chartex" xmlns:cx1="http://schemas.microsoft.com/office/drawing/2015/9/8/chartex" xmlns:cx2="http://schemas.microsoft.com/office/drawing/2015/10/21/chartex" xmlns:cx3="http://schemas.microsoft.com/office/drawing/2016/5/9/chartex" xmlns:cx4="http://schemas.microsoft.com/office/drawing/2016/5/10/chartex" xmlns:cx5="http://schemas.microsoft.com/office/drawing/2016/5/11/chartex" xmlns:cx6="http://schemas.microsoft.com/office/drawing/2016/5/12/chartex" xmlns:cx7="http://schemas.microsoft.com/office/drawing/2016/5/13/chartex" xmlns:cx8="http://schemas.microsoft.com/office/drawing/2016/5/14/chartex" xmlns:mc="http://schemas.openxmlformats.org/markup-compatibility/2006" xmlns:aink="http://schemas.microsoft.com/office/drawing/2016/ink" xmlns:am3d="http://schemas.microsoft.com/office/drawing/2017/model3d" xmlns:o="urn:schemas-microsoft-com:office:office" xmlns:oel="http://schemas.microsoft.com/office/2019/extlst" xmlns:r="http://schemas.openxmlformats.org/officeDocument/2006/relationships" xmlns:m="http://schemas.openxmlformats.org/officeDocument/2006/math" xmlns:v="urn:schemas-microsoft-com:vml" xmlns:wp14="http://schemas.microsoft.com/office/word/2010/wordprocessingDrawing" xmlns:wp="http://schemas.openxmlformats.org/drawingml/2006/wordprocessingDrawing" xmlns:w10="urn:schemas-microsoft-com:office:word" xmlns:w="http://schemas.openxmlformats.org/wordprocessingml/2006/main" xmlns:w14="http://schemas.microsoft.com/office/word/2010/wordml" xmlns:w15="http://schemas.microsoft.com/office/word/2012/wordml" xmlns:w16cex="http://schemas.microsoft.com/office/word/2018/wordml/cex" xmlns:w16cid="http://schemas.microsoft.com/office/word/2016/wordml/cid" xmlns:w16="http://schemas.microsoft.com/office/word/2018/wordml" xmlns:w16du="http://schemas.microsoft.com/office/word/2023/wordml/word16du" xmlns:w16sdtdh="http://schemas.microsoft.com/office/word/2020/wordml/sdtdatahash" xmlns:w16se="http://schemas.microsoft.com/office/word/2015/wordml/symex" xmlns:wpg="http://schemas.microsoft.com/office/word/2010/wordprocessingGroup" xmlns:wpi="http://schemas.microsoft.com/office/word/2010/wordprocessingInk" xmlns:wne="http://schemas.microsoft.com/office/word/2006/wordml" xmlns:wps="http://schemas.microsoft.com/office/word/2010/wordprocessingShape" mc:Ignorable="w14 w15 w16se w16cid w16 w16cex w16sdtdh w16du wp14">
+<w:hdr xmlns:wpc="http://schemas.microsoft.com/office/word/2010/wordprocessingCanvas" xmlns:cx="http://schemas.microsoft.com/office/drawing/2014/chartex" xmlns:cx1="http://schemas.microsoft.com/office/drawing/2015/9/8/chartex" xmlns:cx2="http://schemas.microsoft.com/office/drawing/2015/10/21/chartex" xmlns:cx3="http://schemas.microsoft.com/office/drawing/2016/5/9/chartex" xmlns:cx4="http://schemas.microsoft.com/office/drawing/2016/5/10/chartex" xmlns:cx5="http://schemas.microsoft.com/office/drawing/2016/5/11/chartex" xmlns:cx6="http://schemas.microsoft.com/office/drawing/2016/5/12/chartex" xmlns:cx7="http://schemas.microsoft.com/office/drawing/2016/5/13/chartex" xmlns:cx8="http://schemas.microsoft.com/office/drawing/2016/5/14/chartex" xmlns:mc="http://schemas.openxmlformats.org/markup-compatibility/2006" xmlns:aink="http://schemas.microsoft.com/office/drawing/2016/ink" xmlns:am3d="http://schemas.microsoft.com/office/drawing/2017/model3d" xmlns:o="urn:schemas-microsoft-com:office:office" xmlns:oel="http://schemas.microsoft.com/office/2019/extlst" xmlns:r="http://schemas.openxmlformats.org/officeDocument/2006/relationships" xmlns:m="http://schemas.openxmlformats.org/officeDocument/2006/math" xmlns:v="urn:schemas-microsoft-com:vml" xmlns:wp14="http://schemas.microsoft.com/office/word/2010/wordprocessingDrawing" xmlns:wp="http://schemas.openxmlformats.org/drawingml/2006/wordprocessingDrawing" xmlns:w10="urn:schemas-microsoft-com:office:word" xmlns:w="http://schemas.openxmlformats.org/wordprocessingml/2006/main" xmlns:w14="http://schemas.microsoft.com/office/word/2010/wordml" xmlns:w15="http://schemas.microsoft.com/office/word/2012/wordml" xmlns:w16cex="http://schemas.microsoft.com/office/word/2018/wordml/cex" xmlns:w16cid="http://schemas.microsoft.com/office/word/2016/wordml/cid" xmlns:w16="http://schemas.microsoft.com/office/word/2018/wordml" xmlns:w16du="http://schemas.microsoft.com/office/word/2023/wordml/word16du" xmlns:w16sdtdh="http://schemas.microsoft.com/office/word/2020/wordml/sdtdatahash" xmlns:w16sdtfl="http://schemas.microsoft.com/office/word/2024/wordml/sdtformatlock" xmlns:w16se="http://schemas.microsoft.com/office/word/2015/wordml/symex" xmlns:wpg="http://schemas.microsoft.com/office/word/2010/wordprocessingGroup" xmlns:wpi="http://schemas.microsoft.com/office/word/2010/wordprocessingInk" xmlns:wne="http://schemas.microsoft.com/office/word/2006/wordml" xmlns:wps="http://schemas.microsoft.com/office/word/2010/wordprocessingShape" mc:Ignorable="w14 w15 w16se w16cid w16 w16cex w16sdtdh w16sdtfl w16du wp14">
   <w:p>
     <w:pPr>
       <w:pStyle w:val="Header"/>
@@ -1775,7 +1900,7 @@
 </file>
 
 <file path=word/styles.xml><?xml version="1.0" encoding="utf-8"?>
-<w:styles xmlns:mc="http://schemas.openxmlformats.org/markup-compatibility/2006" xmlns:r="http://schemas.openxmlformats.org/officeDocument/2006/relationships" xmlns:w="http://schemas.openxmlformats.org/wordprocessingml/2006/main" xmlns:w14="http://schemas.microsoft.com/office/word/2010/wordml" xmlns:w15="http://schemas.microsoft.com/office/word/2012/wordml" xmlns:w16cex="http://schemas.microsoft.com/office/word/2018/wordml/cex" xmlns:w16cid="http://schemas.microsoft.com/office/word/2016/wordml/cid" xmlns:w16="http://schemas.microsoft.com/office/word/2018/wordml" xmlns:w16du="http://schemas.microsoft.com/office/word/2023/wordml/word16du" xmlns:w16sdtdh="http://schemas.microsoft.com/office/word/2020/wordml/sdtdatahash" xmlns:w16se="http://schemas.microsoft.com/office/word/2015/wordml/symex" mc:Ignorable="w14 w15 w16se w16cid w16 w16cex w16sdtdh w16du">
+<w:styles xmlns:mc="http://schemas.openxmlformats.org/markup-compatibility/2006" xmlns:r="http://schemas.openxmlformats.org/officeDocument/2006/relationships" xmlns:w="http://schemas.openxmlformats.org/wordprocessingml/2006/main" xmlns:w14="http://schemas.microsoft.com/office/word/2010/wordml" xmlns:w15="http://schemas.microsoft.com/office/word/2012/wordml" xmlns:w16cex="http://schemas.microsoft.com/office/word/2018/wordml/cex" xmlns:w16cid="http://schemas.microsoft.com/office/word/2016/wordml/cid" xmlns:w16="http://schemas.microsoft.com/office/word/2018/wordml" xmlns:w16du="http://schemas.microsoft.com/office/word/2023/wordml/word16du" xmlns:w16sdtdh="http://schemas.microsoft.com/office/word/2020/wordml/sdtdatahash" xmlns:w16sdtfl="http://schemas.microsoft.com/office/word/2024/wordml/sdtformatlock" xmlns:w16se="http://schemas.microsoft.com/office/word/2015/wordml/symex" mc:Ignorable="w14 w15 w16se w16cid w16 w16cex w16sdtdh w16sdtfl w16du">
   <w:docDefaults>
     <w:rPrDefault>
       <w:rPr>
@@ -2745,6 +2870,41 @@
     <w:uiPriority w:val="99"/>
     <w:rsid w:val="00375DEA"/>
   </w:style>
+  <w:style w:type="character" w:styleId="Hyperlink">
+    <w:name w:val="Hyperlink"/>
+    <w:basedOn w:val="DefaultParagraphFont"/>
+    <w:uiPriority w:val="99"/>
+    <w:unhideWhenUsed/>
+    <w:rsid w:val="00E9245C"/>
+    <w:rPr>
+      <w:color w:val="467886" w:themeColor="hyperlink"/>
+      <w:u w:val="single"/>
+    </w:rPr>
+  </w:style>
+  <w:style w:type="character" w:styleId="UnresolvedMention">
+    <w:name w:val="Unresolved Mention"/>
+    <w:basedOn w:val="DefaultParagraphFont"/>
+    <w:uiPriority w:val="99"/>
+    <w:semiHidden/>
+    <w:unhideWhenUsed/>
+    <w:rsid w:val="00E9245C"/>
+    <w:rPr>
+      <w:color w:val="605E5C"/>
+      <w:shd w:val="clear" w:color="auto" w:fill="E1DFDD"/>
+    </w:rPr>
+  </w:style>
+  <w:style w:type="character" w:styleId="FollowedHyperlink">
+    <w:name w:val="FollowedHyperlink"/>
+    <w:basedOn w:val="DefaultParagraphFont"/>
+    <w:uiPriority w:val="99"/>
+    <w:semiHidden/>
+    <w:unhideWhenUsed/>
+    <w:rsid w:val="00E9245C"/>
+    <w:rPr>
+      <w:color w:val="96607D" w:themeColor="followedHyperlink"/>
+      <w:u w:val="single"/>
+    </w:rPr>
+  </w:style>
 </w:styles>
 </file>
 
@@ -3044,11 +3204,7 @@
 </file>
 
 <file path=customXml/item1.xml><?xml version="1.0" encoding="utf-8"?>
-<p:properties xmlns:p="http://schemas.microsoft.com/office/2006/metadata/properties" xmlns:xsi="http://www.w3.org/2001/XMLSchema-instance" xmlns:pc="http://schemas.microsoft.com/office/infopath/2007/PartnerControls">
-  <documentManagement>
-    <_activity xmlns="40159ebc-b653-4b3c-955e-ff43d06d7e38" xsi:nil="true"/>
-  </documentManagement>
-</p:properties>
+<b:Sources xmlns:b="http://schemas.openxmlformats.org/officeDocument/2006/bibliography" xmlns="http://schemas.openxmlformats.org/officeDocument/2006/bibliography" SelectedStyle="\APASixthEditionOfficeOnline.xsl" StyleName="APA" Version="6"/>
 </file>
 
 <file path=customXml/item2.xml><?xml version="1.0" encoding="utf-8"?>
@@ -3061,7 +3217,11 @@
 </file>
 
 <file path=customXml/item3.xml><?xml version="1.0" encoding="utf-8"?>
-<b:Sources xmlns:b="http://schemas.openxmlformats.org/officeDocument/2006/bibliography" xmlns="http://schemas.openxmlformats.org/officeDocument/2006/bibliography" SelectedStyle="\APASixthEditionOfficeOnline.xsl" StyleName="APA" Version="6"/>
+<p:properties xmlns:p="http://schemas.microsoft.com/office/2006/metadata/properties" xmlns:xsi="http://www.w3.org/2001/XMLSchema-instance" xmlns:pc="http://schemas.microsoft.com/office/infopath/2007/PartnerControls">
+  <documentManagement>
+    <_activity xmlns="40159ebc-b653-4b3c-955e-ff43d06d7e38" xsi:nil="true"/>
+  </documentManagement>
+</p:properties>
 </file>
 
 <file path=customXml/item4.xml><?xml version="1.0" encoding="utf-8"?>
@@ -3292,11 +3452,9 @@
 </file>
 
 <file path=customXml/itemProps1.xml><?xml version="1.0" encoding="utf-8"?>
-<ds:datastoreItem xmlns:ds="http://schemas.openxmlformats.org/officeDocument/2006/customXml" ds:itemID="{14F3D85B-42B3-4743-B2EC-D849D31D78AD}">
+<ds:datastoreItem xmlns:ds="http://schemas.openxmlformats.org/officeDocument/2006/customXml" ds:itemID="{F2EF4693-E4FF-43F0-B8D9-B0CE5E63418A}">
   <ds:schemaRefs>
-    <ds:schemaRef ds:uri="http://schemas.microsoft.com/office/2006/metadata/properties"/>
-    <ds:schemaRef ds:uri="http://schemas.microsoft.com/office/infopath/2007/PartnerControls"/>
-    <ds:schemaRef ds:uri="40159ebc-b653-4b3c-955e-ff43d06d7e38"/>
+    <ds:schemaRef ds:uri="http://schemas.openxmlformats.org/officeDocument/2006/bibliography"/>
   </ds:schemaRefs>
 </ds:datastoreItem>
 </file>
@@ -3310,9 +3468,11 @@
 </file>
 
 <file path=customXml/itemProps3.xml><?xml version="1.0" encoding="utf-8"?>
-<ds:datastoreItem xmlns:ds="http://schemas.openxmlformats.org/officeDocument/2006/customXml" ds:itemID="{F2EF4693-E4FF-43F0-B8D9-B0CE5E63418A}">
+<ds:datastoreItem xmlns:ds="http://schemas.openxmlformats.org/officeDocument/2006/customXml" ds:itemID="{14F3D85B-42B3-4743-B2EC-D849D31D78AD}">
   <ds:schemaRefs>
-    <ds:schemaRef ds:uri="http://schemas.openxmlformats.org/officeDocument/2006/bibliography"/>
+    <ds:schemaRef ds:uri="http://schemas.microsoft.com/office/2006/metadata/properties"/>
+    <ds:schemaRef ds:uri="http://schemas.microsoft.com/office/infopath/2007/PartnerControls"/>
+    <ds:schemaRef ds:uri="40159ebc-b653-4b3c-955e-ff43d06d7e38"/>
   </ds:schemaRefs>
 </ds:datastoreItem>
 </file>

</xml_diff>

<commit_message>
Update Crimes against People and Property FINAL.docx
</commit_message>
<xml_diff>
--- a/BTEC Business Level 3/UNIT 26/Assignment 1/Crimes against People and Property FINAL.docx
+++ b/BTEC Business Level 3/UNIT 26/Assignment 1/Crimes against People and Property FINAL.docx
@@ -1116,7 +1116,13 @@
     </w:p>
     <w:p>
       <w:r>
-        <w:t>Some positives for the offender of a lighter sentence include that they will not have to suffer a more serious sentence, they have the opportunity to rehabilitate, and they will not likely act out the same behaviour again. On the other hand, some negatives include that they now have a criminal record, which might prohibit them from pursuing jobs in specific fields such as teaching, receiving any visa to travel to certain countries may be problematic, and they may even lose their current job.</w:t>
+        <w:t xml:space="preserve">Some positives for the offender of a lighter sentence include that they will not have to suffer a more serious sentence, they </w:t>
+      </w:r>
+      <w:r>
+        <w:t>can</w:t>
+      </w:r>
+      <w:r>
+        <w:t xml:space="preserve"> rehabilitate, and they will not likely act out the same behaviour again. On the other hand, some negatives include that they now have a criminal record, which might prohibit them from pursuing jobs in specific fields such as teaching, receiving any visa to travel to certain countries may be problematic, and they may even lose their current job.</w:t>
       </w:r>
     </w:p>
     <w:p>
@@ -1128,11 +1134,9 @@
       <w:r>
         <w:t xml:space="preserve">This situation also proves that dealing with even minor offenses should be carried out fairly, with an appropriate balance of accountability and the opportunity for the offender to learn his lesson and modify his </w:t>
       </w:r>
-      <w:proofErr w:type="spellStart"/>
-      <w:r>
-        <w:t>behavior</w:t>
-      </w:r>
-      <w:proofErr w:type="spellEnd"/>
+      <w:r>
+        <w:t>behaviour</w:t>
+      </w:r>
       <w:r>
         <w:t>.</w:t>
       </w:r>
@@ -3281,27 +3285,6 @@
 </file>
 
 <file path=customXml/item1.xml><?xml version="1.0" encoding="utf-8"?>
-<b:Sources xmlns:b="http://schemas.openxmlformats.org/officeDocument/2006/bibliography" xmlns="http://schemas.openxmlformats.org/officeDocument/2006/bibliography" SelectedStyle="\APASixthEditionOfficeOnline.xsl" StyleName="APA" Version="6"/>
-</file>
-
-<file path=customXml/item2.xml><?xml version="1.0" encoding="utf-8"?>
-<?mso-contentType ?>
-<FormTemplates xmlns="http://schemas.microsoft.com/sharepoint/v3/contenttype/forms">
-  <Display>DocumentLibraryForm</Display>
-  <Edit>DocumentLibraryForm</Edit>
-  <New>DocumentLibraryForm</New>
-</FormTemplates>
-</file>
-
-<file path=customXml/item3.xml><?xml version="1.0" encoding="utf-8"?>
-<p:properties xmlns:p="http://schemas.microsoft.com/office/2006/metadata/properties" xmlns:xsi="http://www.w3.org/2001/XMLSchema-instance" xmlns:pc="http://schemas.microsoft.com/office/infopath/2007/PartnerControls">
-  <documentManagement>
-    <_activity xmlns="40159ebc-b653-4b3c-955e-ff43d06d7e38" xsi:nil="true"/>
-  </documentManagement>
-</p:properties>
-</file>
-
-<file path=customXml/item4.xml><?xml version="1.0" encoding="utf-8"?>
 <ct:contentTypeSchema xmlns:ct="http://schemas.microsoft.com/office/2006/metadata/contentType" xmlns:ma="http://schemas.microsoft.com/office/2006/metadata/properties/metaAttributes" ct:_="" ma:_="" ma:contentTypeName="Document" ma:contentTypeID="0x01010014C7C2B679E8814F8AD7FC9E9933C721" ma:contentTypeVersion="14" ma:contentTypeDescription="Create a new document." ma:contentTypeScope="" ma:versionID="38cbbaa68c924b947ee9de452bc94705">
   <xsd:schema xmlns:xsd="http://www.w3.org/2001/XMLSchema" xmlns:xs="http://www.w3.org/2001/XMLSchema" xmlns:p="http://schemas.microsoft.com/office/2006/metadata/properties" xmlns:ns3="40159ebc-b653-4b3c-955e-ff43d06d7e38" xmlns:ns4="f1d0f70e-da96-4d14-b5cc-7ddbe8425a5f" targetNamespace="http://schemas.microsoft.com/office/2006/metadata/properties" ma:root="true" ma:fieldsID="16c412a29e8d2bbc28b83cca9fe1a98a" ns3:_="" ns4:_="">
     <xsd:import namespace="40159ebc-b653-4b3c-955e-ff43d06d7e38"/>
@@ -3528,33 +3511,28 @@
 </ct:contentTypeSchema>
 </file>
 
-<file path=customXml/itemProps1.xml><?xml version="1.0" encoding="utf-8"?>
-<ds:datastoreItem xmlns:ds="http://schemas.openxmlformats.org/officeDocument/2006/customXml" ds:itemID="{F2EF4693-E4FF-43F0-B8D9-B0CE5E63418A}">
-  <ds:schemaRefs>
-    <ds:schemaRef ds:uri="http://schemas.openxmlformats.org/officeDocument/2006/bibliography"/>
-  </ds:schemaRefs>
-</ds:datastoreItem>
+<file path=customXml/item2.xml><?xml version="1.0" encoding="utf-8"?>
+<p:properties xmlns:p="http://schemas.microsoft.com/office/2006/metadata/properties" xmlns:xsi="http://www.w3.org/2001/XMLSchema-instance" xmlns:pc="http://schemas.microsoft.com/office/infopath/2007/PartnerControls">
+  <documentManagement>
+    <_activity xmlns="40159ebc-b653-4b3c-955e-ff43d06d7e38" xsi:nil="true"/>
+  </documentManagement>
+</p:properties>
 </file>
 
-<file path=customXml/itemProps2.xml><?xml version="1.0" encoding="utf-8"?>
-<ds:datastoreItem xmlns:ds="http://schemas.openxmlformats.org/officeDocument/2006/customXml" ds:itemID="{BB47F292-DB96-4C8E-8073-9134BEE2089A}">
-  <ds:schemaRefs>
-    <ds:schemaRef ds:uri="http://schemas.microsoft.com/sharepoint/v3/contenttype/forms"/>
-  </ds:schemaRefs>
-</ds:datastoreItem>
+<file path=customXml/item3.xml><?xml version="1.0" encoding="utf-8"?>
+<?mso-contentType ?>
+<FormTemplates xmlns="http://schemas.microsoft.com/sharepoint/v3/contenttype/forms">
+  <Display>DocumentLibraryForm</Display>
+  <Edit>DocumentLibraryForm</Edit>
+  <New>DocumentLibraryForm</New>
+</FormTemplates>
 </file>
 
-<file path=customXml/itemProps3.xml><?xml version="1.0" encoding="utf-8"?>
-<ds:datastoreItem xmlns:ds="http://schemas.openxmlformats.org/officeDocument/2006/customXml" ds:itemID="{14F3D85B-42B3-4743-B2EC-D849D31D78AD}">
-  <ds:schemaRefs>
-    <ds:schemaRef ds:uri="http://schemas.microsoft.com/office/2006/metadata/properties"/>
-    <ds:schemaRef ds:uri="http://schemas.microsoft.com/office/infopath/2007/PartnerControls"/>
-    <ds:schemaRef ds:uri="40159ebc-b653-4b3c-955e-ff43d06d7e38"/>
-  </ds:schemaRefs>
-</ds:datastoreItem>
+<file path=customXml/item4.xml><?xml version="1.0" encoding="utf-8"?>
+<b:Sources xmlns:b="http://schemas.openxmlformats.org/officeDocument/2006/bibliography" xmlns="http://schemas.openxmlformats.org/officeDocument/2006/bibliography" SelectedStyle="\APASixthEditionOfficeOnline.xsl" StyleName="APA" Version="6"/>
 </file>
 
-<file path=customXml/itemProps4.xml><?xml version="1.0" encoding="utf-8"?>
+<file path=customXml/itemProps1.xml><?xml version="1.0" encoding="utf-8"?>
 <ds:datastoreItem xmlns:ds="http://schemas.openxmlformats.org/officeDocument/2006/customXml" ds:itemID="{35EB281A-154D-4F9B-A4CE-FB47985F0097}">
   <ds:schemaRefs>
     <ds:schemaRef ds:uri="http://schemas.microsoft.com/office/2006/metadata/contentType"/>
@@ -3571,4 +3549,30 @@
     <ds:schemaRef ds:uri="http://schemas.microsoft.com/internal/obd"/>
   </ds:schemaRefs>
 </ds:datastoreItem>
+</file>
+
+<file path=customXml/itemProps2.xml><?xml version="1.0" encoding="utf-8"?>
+<ds:datastoreItem xmlns:ds="http://schemas.openxmlformats.org/officeDocument/2006/customXml" ds:itemID="{14F3D85B-42B3-4743-B2EC-D849D31D78AD}">
+  <ds:schemaRefs>
+    <ds:schemaRef ds:uri="http://schemas.microsoft.com/office/2006/metadata/properties"/>
+    <ds:schemaRef ds:uri="http://schemas.microsoft.com/office/infopath/2007/PartnerControls"/>
+    <ds:schemaRef ds:uri="40159ebc-b653-4b3c-955e-ff43d06d7e38"/>
+  </ds:schemaRefs>
+</ds:datastoreItem>
+</file>
+
+<file path=customXml/itemProps3.xml><?xml version="1.0" encoding="utf-8"?>
+<ds:datastoreItem xmlns:ds="http://schemas.openxmlformats.org/officeDocument/2006/customXml" ds:itemID="{BB47F292-DB96-4C8E-8073-9134BEE2089A}">
+  <ds:schemaRefs>
+    <ds:schemaRef ds:uri="http://schemas.microsoft.com/sharepoint/v3/contenttype/forms"/>
+  </ds:schemaRefs>
+</ds:datastoreItem>
+</file>
+
+<file path=customXml/itemProps4.xml><?xml version="1.0" encoding="utf-8"?>
+<ds:datastoreItem xmlns:ds="http://schemas.openxmlformats.org/officeDocument/2006/customXml" ds:itemID="{F2EF4693-E4FF-43F0-B8D9-B0CE5E63418A}">
+  <ds:schemaRefs>
+    <ds:schemaRef ds:uri="http://schemas.openxmlformats.org/officeDocument/2006/bibliography"/>
+  </ds:schemaRefs>
+</ds:datastoreItem>
 </file>
</xml_diff>